<commit_message>
Updated the report with task 2 and task 3 completed answers
</commit_message>
<xml_diff>
--- a/CS4222PiLoc/Programming Assignment 3 Report.docx
+++ b/CS4222PiLoc/Programming Assignment 3 Report.docx
@@ -4,30 +4,65 @@
   <w:body>
     <w:p>
       <w:pPr>
-        <w:autoSpaceDE w:val="0"/>
-        <w:autoSpaceDN w:val="0"/>
-        <w:adjustRightInd w:val="0"/>
-        <w:spacing w:after="0" w:line="240" w:lineRule="auto"/>
-        <w:rPr>
-          <w:rFonts w:cstheme="minorHAnsi"/>
-          <w:b/>
-        </w:rPr>
-      </w:pPr>
-      <w:r>
-        <w:rPr>
-          <w:rFonts w:cstheme="minorHAnsi"/>
-          <w:b/>
-        </w:rPr>
-        <w:t>Programming Assignment 3</w:t>
+        <w:spacing w:line="276" w:lineRule="auto"/>
+        <w:rPr>
+          <w:b/>
+          <w:sz w:val="24"/>
+        </w:rPr>
+      </w:pPr>
+      <w:r>
+        <w:rPr>
+          <w:b/>
+          <w:sz w:val="24"/>
+        </w:rPr>
+        <w:t>CS4222: Assignment 3</w:t>
+      </w:r>
+      <w:r>
+        <w:rPr>
+          <w:b/>
+          <w:sz w:val="24"/>
+        </w:rPr>
+        <w:t xml:space="preserve"> (Group 6)</w:t>
       </w:r>
       <w:bookmarkStart w:id="0" w:name="_GoBack"/>
       <w:bookmarkEnd w:id="0"/>
-      <w:r>
-        <w:rPr>
-          <w:rFonts w:cstheme="minorHAnsi"/>
-          <w:b/>
-        </w:rPr>
-        <w:t>: Indoor Localization Readme</w:t>
+    </w:p>
+    <w:p>
+      <w:pPr>
+        <w:spacing w:line="276" w:lineRule="auto"/>
+        <w:rPr>
+          <w:b/>
+        </w:rPr>
+      </w:pPr>
+      <w:r>
+        <w:rPr>
+          <w:b/>
+        </w:rPr>
+        <w:t>Group Members:</w:t>
+      </w:r>
+    </w:p>
+    <w:p>
+      <w:pPr>
+        <w:spacing w:after="0" w:line="276" w:lineRule="auto"/>
+      </w:pPr>
+      <w:r>
+        <w:t>Goh Cher Lin (A0112882H)</w:t>
+      </w:r>
+    </w:p>
+    <w:p>
+      <w:pPr>
+        <w:spacing w:after="0" w:line="276" w:lineRule="auto"/>
+      </w:pPr>
+      <w:r>
+        <w:t>Nicholas Low Jun Han (A0110574N)</w:t>
+      </w:r>
+    </w:p>
+    <w:p>
+      <w:pPr>
+        <w:spacing w:after="0" w:line="276" w:lineRule="auto"/>
+      </w:pPr>
+      <w:r>
+        <w:t>Nelson Goh Wei Qiang (A0111014J)</w:t>
       </w:r>
     </w:p>
     <w:p>
@@ -41,13 +76,6 @@
           <w:b/>
         </w:rPr>
       </w:pPr>
-      <w:r>
-        <w:rPr>
-          <w:rFonts w:cstheme="minorHAnsi"/>
-          <w:b/>
-        </w:rPr>
-        <w:t>Group 6</w:t>
-      </w:r>
     </w:p>
     <w:p>
       <w:pPr>
@@ -60,6 +88,13 @@
           <w:b/>
         </w:rPr>
       </w:pPr>
+      <w:r>
+        <w:rPr>
+          <w:rFonts w:cstheme="minorHAnsi"/>
+          <w:b/>
+        </w:rPr>
+        <w:t>TASK 1:</w:t>
+      </w:r>
     </w:p>
     <w:p>
       <w:pPr>
@@ -72,13 +107,6 @@
           <w:b/>
         </w:rPr>
       </w:pPr>
-      <w:r>
-        <w:rPr>
-          <w:rFonts w:cstheme="minorHAnsi"/>
-          <w:b/>
-        </w:rPr>
-        <w:t>TASK 1:</w:t>
-      </w:r>
     </w:p>
     <w:p>
       <w:pPr>
@@ -88,31 +116,30 @@
         <w:spacing w:after="0" w:line="240" w:lineRule="auto"/>
         <w:rPr>
           <w:rFonts w:cstheme="minorHAnsi"/>
-        </w:rPr>
-      </w:pPr>
-      <w:r>
-        <w:rPr>
-          <w:rFonts w:cstheme="minorHAnsi"/>
-        </w:rPr>
-        <w:t>&lt;</w:t>
-      </w:r>
-      <w:r>
-        <w:rPr>
-          <w:rFonts w:cstheme="minorHAnsi"/>
-        </w:rPr>
-        <w:t>Insert data and analysis</w:t>
-      </w:r>
-      <w:r>
-        <w:rPr>
-          <w:rFonts w:cstheme="minorHAnsi"/>
-        </w:rPr>
-        <w:t>&gt;</w:t>
-      </w:r>
-      <w:r>
-        <w:rPr>
-          <w:rFonts w:cstheme="minorHAnsi"/>
-        </w:rPr>
-        <w:t xml:space="preserve"> - Nelson</w:t>
+          <w:b/>
+        </w:rPr>
+      </w:pPr>
+      <w:r>
+        <w:rPr>
+          <w:rFonts w:cstheme="minorHAnsi"/>
+          <w:b/>
+        </w:rPr>
+        <w:t>&lt;Insert answer here&gt;</w:t>
+      </w:r>
+    </w:p>
+    <w:p>
+      <w:pPr>
+        <w:rPr>
+          <w:rFonts w:cstheme="minorHAnsi"/>
+          <w:b/>
+        </w:rPr>
+      </w:pPr>
+      <w:r>
+        <w:rPr>
+          <w:rFonts w:cstheme="minorHAnsi"/>
+          <w:b/>
+        </w:rPr>
+        <w:br w:type="page"/>
       </w:r>
     </w:p>
     <w:p>
@@ -126,6 +153,14 @@
           <w:b/>
         </w:rPr>
       </w:pPr>
+      <w:r>
+        <w:rPr>
+          <w:rFonts w:cstheme="minorHAnsi"/>
+          <w:b/>
+        </w:rPr>
+        <w:lastRenderedPageBreak/>
+        <w:t>TASK 2:</w:t>
+      </w:r>
     </w:p>
     <w:p>
       <w:pPr>
@@ -135,16 +170,8 @@
         <w:spacing w:after="0" w:line="240" w:lineRule="auto"/>
         <w:rPr>
           <w:rFonts w:cstheme="minorHAnsi"/>
-          <w:b/>
-        </w:rPr>
-      </w:pPr>
-      <w:r>
-        <w:rPr>
-          <w:rFonts w:cstheme="minorHAnsi"/>
-          <w:b/>
-        </w:rPr>
-        <w:t>TASK 2:</w:t>
-      </w:r>
+        </w:rPr>
+      </w:pPr>
     </w:p>
     <w:p>
       <w:pPr>
@@ -159,20 +186,49 @@
       <w:r>
         <w:rPr>
           <w:rFonts w:cstheme="minorHAnsi"/>
-        </w:rPr>
-        <w:t>&lt;</w:t>
-      </w:r>
-      <w:r>
-        <w:rPr>
-          <w:rFonts w:cstheme="minorHAnsi"/>
-        </w:rPr>
-        <w:t>Insert elaboration on algorithm used</w:t>
-      </w:r>
-      <w:r>
-        <w:rPr>
-          <w:rFonts w:cstheme="minorHAnsi"/>
-        </w:rPr>
-        <w:t>&gt;</w:t>
+          <w:noProof/>
+        </w:rPr>
+        <w:drawing>
+          <wp:inline distT="0" distB="0" distL="0" distR="0">
+            <wp:extent cx="2102880" cy="3546763"/>
+            <wp:effectExtent l="0" t="0" r="0" b="0"/>
+            <wp:docPr id="3" name="Picture 3"/>
+            <wp:cNvGraphicFramePr>
+              <a:graphicFrameLocks xmlns:a="http://schemas.openxmlformats.org/drawingml/2006/main" noChangeAspect="1"/>
+            </wp:cNvGraphicFramePr>
+            <a:graphic xmlns:a="http://schemas.openxmlformats.org/drawingml/2006/main">
+              <a:graphicData uri="http://schemas.openxmlformats.org/drawingml/2006/picture">
+                <pic:pic xmlns:pic="http://schemas.openxmlformats.org/drawingml/2006/picture">
+                  <pic:nvPicPr>
+                    <pic:cNvPr id="3" name="Screenshot_20170314-002253.jpg"/>
+                    <pic:cNvPicPr/>
+                  </pic:nvPicPr>
+                  <pic:blipFill>
+                    <a:blip r:embed="rId5" cstate="print">
+                      <a:extLst>
+                        <a:ext uri="{28A0092B-C50C-407E-A947-70E740481C1C}">
+                          <a14:useLocalDpi xmlns:a14="http://schemas.microsoft.com/office/drawing/2010/main" val="0"/>
+                        </a:ext>
+                      </a:extLst>
+                    </a:blip>
+                    <a:stretch>
+                      <a:fillRect/>
+                    </a:stretch>
+                  </pic:blipFill>
+                  <pic:spPr>
+                    <a:xfrm>
+                      <a:off x="0" y="0"/>
+                      <a:ext cx="2111324" cy="3561004"/>
+                    </a:xfrm>
+                    <a:prstGeom prst="rect">
+                      <a:avLst/>
+                    </a:prstGeom>
+                  </pic:spPr>
+                </pic:pic>
+              </a:graphicData>
+            </a:graphic>
+          </wp:inline>
+        </w:drawing>
       </w:r>
     </w:p>
     <w:p>
@@ -183,7 +239,6 @@
         <w:spacing w:after="0" w:line="240" w:lineRule="auto"/>
         <w:rPr>
           <w:rFonts w:cstheme="minorHAnsi"/>
-          <w:b/>
         </w:rPr>
       </w:pPr>
     </w:p>
@@ -195,14 +250,964 @@
         <w:spacing w:after="0" w:line="240" w:lineRule="auto"/>
         <w:rPr>
           <w:rFonts w:cstheme="minorHAnsi"/>
-          <w:b/>
-        </w:rPr>
-      </w:pPr>
-      <w:r>
-        <w:rPr>
-          <w:rFonts w:cstheme="minorHAnsi"/>
-          <w:b/>
-        </w:rPr>
+        </w:rPr>
+      </w:pPr>
+      <w:r>
+        <w:rPr>
+          <w:rFonts w:cstheme="minorHAnsi"/>
+          <w:b/>
+        </w:rPr>
+        <w:t>L</w:t>
+      </w:r>
+      <w:r>
+        <w:rPr>
+          <w:rFonts w:cstheme="minorHAnsi"/>
+          <w:b/>
+        </w:rPr>
+        <w:t>at/</w:t>
+      </w:r>
+      <w:r>
+        <w:rPr>
+          <w:rFonts w:cstheme="minorHAnsi"/>
+          <w:b/>
+        </w:rPr>
+        <w:t>L</w:t>
+      </w:r>
+      <w:r>
+        <w:rPr>
+          <w:rFonts w:cstheme="minorHAnsi"/>
+          <w:b/>
+        </w:rPr>
+        <w:t>ng</w:t>
+      </w:r>
+      <w:r>
+        <w:rPr>
+          <w:rFonts w:cstheme="minorHAnsi"/>
+        </w:rPr>
+        <w:t xml:space="preserve"> </w:t>
+      </w:r>
+      <w:r>
+        <w:rPr>
+          <w:rFonts w:cstheme="minorHAnsi"/>
+          <w:b/>
+        </w:rPr>
+        <w:t>of location derived from localization</w:t>
+      </w:r>
+      <w:r>
+        <w:rPr>
+          <w:rFonts w:cstheme="minorHAnsi"/>
+        </w:rPr>
+        <w:t>: (1.2950034016634164,103.77382792532444)</w:t>
+      </w:r>
+    </w:p>
+    <w:p>
+      <w:pPr>
+        <w:autoSpaceDE w:val="0"/>
+        <w:autoSpaceDN w:val="0"/>
+        <w:adjustRightInd w:val="0"/>
+        <w:spacing w:line="240" w:lineRule="auto"/>
+        <w:rPr>
+          <w:rFonts w:cstheme="minorHAnsi"/>
+          <w:b/>
+        </w:rPr>
+      </w:pPr>
+      <w:r>
+        <w:rPr>
+          <w:rFonts w:cstheme="minorHAnsi"/>
+        </w:rPr>
+        <w:br/>
+      </w:r>
+      <w:r>
+        <w:rPr>
+          <w:rFonts w:cstheme="minorHAnsi"/>
+          <w:b/>
+        </w:rPr>
+        <w:t xml:space="preserve">Explanation of </w:t>
+      </w:r>
+      <w:r>
+        <w:rPr>
+          <w:rFonts w:cstheme="minorHAnsi"/>
+          <w:b/>
+        </w:rPr>
+        <w:t>implemented localization algorithm</w:t>
+      </w:r>
+      <w:r>
+        <w:rPr>
+          <w:rFonts w:cstheme="minorHAnsi"/>
+          <w:b/>
+        </w:rPr>
+        <w:t>:</w:t>
+      </w:r>
+    </w:p>
+    <w:p>
+      <w:pPr>
+        <w:autoSpaceDE w:val="0"/>
+        <w:autoSpaceDN w:val="0"/>
+        <w:adjustRightInd w:val="0"/>
+        <w:spacing w:line="240" w:lineRule="auto"/>
+        <w:rPr>
+          <w:rFonts w:cstheme="minorHAnsi"/>
+        </w:rPr>
+      </w:pPr>
+      <w:r>
+        <w:rPr>
+          <w:rFonts w:cstheme="minorHAnsi"/>
+        </w:rPr>
+        <w:t xml:space="preserve">The localization algorithm that our group implemented for this task makes use of a scoring system to decide which point on the radio map best fits the fingerprint profile provided in the question. </w:t>
+      </w:r>
+    </w:p>
+    <w:p>
+      <w:pPr>
+        <w:autoSpaceDE w:val="0"/>
+        <w:autoSpaceDN w:val="0"/>
+        <w:adjustRightInd w:val="0"/>
+        <w:spacing w:line="240" w:lineRule="auto"/>
+        <w:rPr>
+          <w:rFonts w:cstheme="minorHAnsi"/>
+        </w:rPr>
+      </w:pPr>
+      <w:r>
+        <w:rPr>
+          <w:rFonts w:cstheme="minorHAnsi"/>
+        </w:rPr>
+        <w:t xml:space="preserve">In this algorithm, we will calculate a score for every point on the radio map. </w:t>
+      </w:r>
+      <w:r>
+        <w:rPr>
+          <w:rFonts w:cstheme="minorHAnsi"/>
+        </w:rPr>
+        <w:t>The proce</w:t>
+      </w:r>
+      <w:r>
+        <w:rPr>
+          <w:rFonts w:cstheme="minorHAnsi"/>
+        </w:rPr>
+        <w:t>ss of calculating the scores for all the points on the radio map is as follows:</w:t>
+      </w:r>
+    </w:p>
+    <w:p>
+      <w:pPr>
+        <w:pStyle w:val="ListParagraph"/>
+        <w:numPr>
+          <w:ilvl w:val="0"/>
+          <w:numId w:val="12"/>
+        </w:numPr>
+        <w:autoSpaceDE w:val="0"/>
+        <w:autoSpaceDN w:val="0"/>
+        <w:adjustRightInd w:val="0"/>
+        <w:spacing w:after="0" w:line="240" w:lineRule="auto"/>
+        <w:rPr>
+          <w:rFonts w:cstheme="minorHAnsi"/>
+        </w:rPr>
+      </w:pPr>
+      <w:r>
+        <w:rPr>
+          <w:rFonts w:cstheme="minorHAnsi"/>
+        </w:rPr>
+        <w:t>For each of the points on the map:</w:t>
+      </w:r>
+    </w:p>
+    <w:p>
+      <w:pPr>
+        <w:pStyle w:val="ListParagraph"/>
+        <w:numPr>
+          <w:ilvl w:val="0"/>
+          <w:numId w:val="9"/>
+        </w:numPr>
+        <w:autoSpaceDE w:val="0"/>
+        <w:autoSpaceDN w:val="0"/>
+        <w:adjustRightInd w:val="0"/>
+        <w:spacing w:after="0" w:line="240" w:lineRule="auto"/>
+        <w:rPr>
+          <w:rFonts w:cstheme="minorHAnsi"/>
+        </w:rPr>
+      </w:pPr>
+      <w:r>
+        <w:rPr>
+          <w:rFonts w:cstheme="minorHAnsi"/>
+        </w:rPr>
+        <w:t>Obtain list of fingerprints</w:t>
+      </w:r>
+    </w:p>
+    <w:p>
+      <w:pPr>
+        <w:pStyle w:val="ListParagraph"/>
+        <w:numPr>
+          <w:ilvl w:val="0"/>
+          <w:numId w:val="9"/>
+        </w:numPr>
+        <w:autoSpaceDE w:val="0"/>
+        <w:autoSpaceDN w:val="0"/>
+        <w:adjustRightInd w:val="0"/>
+        <w:spacing w:after="0" w:line="240" w:lineRule="auto"/>
+        <w:rPr>
+          <w:rFonts w:cstheme="minorHAnsi"/>
+        </w:rPr>
+      </w:pPr>
+      <w:r>
+        <w:rPr>
+          <w:rFonts w:cstheme="minorHAnsi"/>
+        </w:rPr>
+        <w:t>F</w:t>
+      </w:r>
+      <w:r>
+        <w:rPr>
+          <w:rFonts w:cstheme="minorHAnsi"/>
+        </w:rPr>
+        <w:t>or each fingerprint in the given list of fingerprints</w:t>
+      </w:r>
+    </w:p>
+    <w:p>
+      <w:pPr>
+        <w:pStyle w:val="ListParagraph"/>
+        <w:numPr>
+          <w:ilvl w:val="0"/>
+          <w:numId w:val="10"/>
+        </w:numPr>
+        <w:autoSpaceDE w:val="0"/>
+        <w:autoSpaceDN w:val="0"/>
+        <w:adjustRightInd w:val="0"/>
+        <w:spacing w:after="0" w:line="240" w:lineRule="auto"/>
+        <w:rPr>
+          <w:rFonts w:cstheme="minorHAnsi"/>
+        </w:rPr>
+      </w:pPr>
+      <w:r>
+        <w:rPr>
+          <w:rFonts w:cstheme="minorHAnsi"/>
+        </w:rPr>
+        <w:t>Compare MAC address with the each of the fingerprints in the point</w:t>
+      </w:r>
+    </w:p>
+    <w:p>
+      <w:pPr>
+        <w:pStyle w:val="ListParagraph"/>
+        <w:numPr>
+          <w:ilvl w:val="0"/>
+          <w:numId w:val="10"/>
+        </w:numPr>
+        <w:autoSpaceDE w:val="0"/>
+        <w:autoSpaceDN w:val="0"/>
+        <w:adjustRightInd w:val="0"/>
+        <w:spacing w:after="0" w:line="240" w:lineRule="auto"/>
+        <w:rPr>
+          <w:rFonts w:cstheme="minorHAnsi"/>
+        </w:rPr>
+      </w:pPr>
+      <w:r>
+        <w:rPr>
+          <w:rFonts w:cstheme="minorHAnsi"/>
+        </w:rPr>
+        <w:t>IF</w:t>
+      </w:r>
+      <w:r>
+        <w:rPr>
+          <w:rFonts w:cstheme="minorHAnsi"/>
+        </w:rPr>
+        <w:t xml:space="preserve"> match is found:</w:t>
+      </w:r>
+    </w:p>
+    <w:p>
+      <w:pPr>
+        <w:pStyle w:val="ListParagraph"/>
+        <w:numPr>
+          <w:ilvl w:val="1"/>
+          <w:numId w:val="10"/>
+        </w:numPr>
+        <w:autoSpaceDE w:val="0"/>
+        <w:autoSpaceDN w:val="0"/>
+        <w:adjustRightInd w:val="0"/>
+        <w:spacing w:after="0" w:line="240" w:lineRule="auto"/>
+        <w:rPr>
+          <w:rFonts w:cstheme="minorHAnsi"/>
+        </w:rPr>
+      </w:pPr>
+      <w:r>
+        <w:rPr>
+          <w:rFonts w:cstheme="minorHAnsi"/>
+        </w:rPr>
+        <w:t>Find absolute RSSI difference</w:t>
+      </w:r>
+    </w:p>
+    <w:p>
+      <w:pPr>
+        <w:pStyle w:val="ListParagraph"/>
+        <w:numPr>
+          <w:ilvl w:val="1"/>
+          <w:numId w:val="10"/>
+        </w:numPr>
+        <w:autoSpaceDE w:val="0"/>
+        <w:autoSpaceDN w:val="0"/>
+        <w:adjustRightInd w:val="0"/>
+        <w:spacing w:after="0" w:line="240" w:lineRule="auto"/>
+        <w:rPr>
+          <w:rFonts w:cstheme="minorHAnsi"/>
+        </w:rPr>
+      </w:pPr>
+      <w:r>
+        <w:rPr>
+          <w:rFonts w:cstheme="minorHAnsi"/>
+        </w:rPr>
+        <w:t xml:space="preserve">Based on scoring system, add the appropriate score to the </w:t>
+      </w:r>
+      <w:r>
+        <w:rPr>
+          <w:rFonts w:cstheme="minorHAnsi"/>
+        </w:rPr>
+        <w:t xml:space="preserve">cumulative </w:t>
+      </w:r>
+      <w:r>
+        <w:rPr>
+          <w:rFonts w:cstheme="minorHAnsi"/>
+        </w:rPr>
+        <w:t xml:space="preserve">score of </w:t>
+      </w:r>
+      <w:r>
+        <w:rPr>
+          <w:rFonts w:cstheme="minorHAnsi"/>
+        </w:rPr>
+        <w:t>the</w:t>
+      </w:r>
+      <w:r>
+        <w:rPr>
+          <w:rFonts w:cstheme="minorHAnsi"/>
+        </w:rPr>
+        <w:t xml:space="preserve"> </w:t>
+      </w:r>
+      <w:r>
+        <w:rPr>
+          <w:rFonts w:cstheme="minorHAnsi"/>
+        </w:rPr>
+        <w:t xml:space="preserve">current </w:t>
+      </w:r>
+      <w:r>
+        <w:rPr>
+          <w:rFonts w:cstheme="minorHAnsi"/>
+        </w:rPr>
+        <w:t>point (corresponding to the difference found in Step 1.2.1.1)</w:t>
+      </w:r>
+    </w:p>
+    <w:p>
+      <w:pPr>
+        <w:pStyle w:val="ListParagraph"/>
+        <w:numPr>
+          <w:ilvl w:val="1"/>
+          <w:numId w:val="10"/>
+        </w:numPr>
+        <w:autoSpaceDE w:val="0"/>
+        <w:autoSpaceDN w:val="0"/>
+        <w:adjustRightInd w:val="0"/>
+        <w:spacing w:after="0" w:line="240" w:lineRule="auto"/>
+        <w:rPr>
+          <w:rFonts w:cstheme="minorHAnsi"/>
+        </w:rPr>
+      </w:pPr>
+      <w:r>
+        <w:rPr>
+          <w:rFonts w:cstheme="minorHAnsi"/>
+        </w:rPr>
+        <w:t>Break and move on to the next fingerprint on the list of given fingerprints</w:t>
+      </w:r>
+    </w:p>
+    <w:p>
+      <w:pPr>
+        <w:pStyle w:val="ListParagraph"/>
+        <w:numPr>
+          <w:ilvl w:val="0"/>
+          <w:numId w:val="10"/>
+        </w:numPr>
+        <w:autoSpaceDE w:val="0"/>
+        <w:autoSpaceDN w:val="0"/>
+        <w:adjustRightInd w:val="0"/>
+        <w:spacing w:after="0" w:line="240" w:lineRule="auto"/>
+        <w:rPr>
+          <w:rFonts w:cstheme="minorHAnsi"/>
+        </w:rPr>
+      </w:pPr>
+      <w:r>
+        <w:rPr>
+          <w:rFonts w:cstheme="minorHAnsi"/>
+        </w:rPr>
+        <w:t>ELSE:</w:t>
+      </w:r>
+    </w:p>
+    <w:p>
+      <w:pPr>
+        <w:pStyle w:val="ListParagraph"/>
+        <w:numPr>
+          <w:ilvl w:val="1"/>
+          <w:numId w:val="10"/>
+        </w:numPr>
+        <w:autoSpaceDE w:val="0"/>
+        <w:autoSpaceDN w:val="0"/>
+        <w:adjustRightInd w:val="0"/>
+        <w:spacing w:after="0" w:line="240" w:lineRule="auto"/>
+        <w:rPr>
+          <w:rFonts w:cstheme="minorHAnsi"/>
+        </w:rPr>
+      </w:pPr>
+      <w:r>
+        <w:rPr>
+          <w:rFonts w:cstheme="minorHAnsi"/>
+        </w:rPr>
+        <w:t>Move on to next fingerprint on list of given fingerprints</w:t>
+      </w:r>
+    </w:p>
+    <w:p>
+      <w:pPr>
+        <w:pStyle w:val="ListParagraph"/>
+        <w:numPr>
+          <w:ilvl w:val="0"/>
+          <w:numId w:val="11"/>
+        </w:numPr>
+        <w:autoSpaceDE w:val="0"/>
+        <w:autoSpaceDN w:val="0"/>
+        <w:adjustRightInd w:val="0"/>
+        <w:spacing w:after="0" w:line="240" w:lineRule="auto"/>
+        <w:rPr>
+          <w:rFonts w:cstheme="minorHAnsi"/>
+        </w:rPr>
+      </w:pPr>
+      <w:r>
+        <w:rPr>
+          <w:rFonts w:cstheme="minorHAnsi"/>
+        </w:rPr>
+        <w:t>Check which point has the highest cumulative score among all the points in the radio map</w:t>
+      </w:r>
+    </w:p>
+    <w:p>
+      <w:pPr>
+        <w:pStyle w:val="ListParagraph"/>
+        <w:numPr>
+          <w:ilvl w:val="0"/>
+          <w:numId w:val="11"/>
+        </w:numPr>
+        <w:autoSpaceDE w:val="0"/>
+        <w:autoSpaceDN w:val="0"/>
+        <w:adjustRightInd w:val="0"/>
+        <w:spacing w:after="0" w:line="240" w:lineRule="auto"/>
+        <w:rPr>
+          <w:rFonts w:cstheme="minorHAnsi"/>
+        </w:rPr>
+      </w:pPr>
+      <w:r>
+        <w:rPr>
+          <w:rFonts w:cstheme="minorHAnsi"/>
+        </w:rPr>
+        <w:t>The point with the highest score will be assigned as the location to return as the user’s location</w:t>
+      </w:r>
+    </w:p>
+    <w:p>
+      <w:pPr>
+        <w:autoSpaceDE w:val="0"/>
+        <w:autoSpaceDN w:val="0"/>
+        <w:adjustRightInd w:val="0"/>
+        <w:spacing w:after="0" w:line="240" w:lineRule="auto"/>
+        <w:rPr>
+          <w:rFonts w:cstheme="minorHAnsi"/>
+        </w:rPr>
+      </w:pPr>
+    </w:p>
+    <w:p>
+      <w:pPr>
+        <w:autoSpaceDE w:val="0"/>
+        <w:autoSpaceDN w:val="0"/>
+        <w:adjustRightInd w:val="0"/>
+        <w:spacing w:line="240" w:lineRule="auto"/>
+        <w:rPr>
+          <w:rFonts w:cstheme="minorHAnsi"/>
+        </w:rPr>
+      </w:pPr>
+      <w:r>
+        <w:rPr>
+          <w:rFonts w:cstheme="minorHAnsi"/>
+        </w:rPr>
+        <w:t>The scoring system used in the current algorithm in the program is as follows:</w:t>
+      </w:r>
+    </w:p>
+    <w:tbl>
+      <w:tblPr>
+        <w:tblStyle w:val="TableGrid"/>
+        <w:tblW w:w="0" w:type="auto"/>
+        <w:tblLook w:val="04A0" w:firstRow="1" w:lastRow="0" w:firstColumn="1" w:lastColumn="0" w:noHBand="0" w:noVBand="1"/>
+      </w:tblPr>
+      <w:tblGrid>
+        <w:gridCol w:w="4675"/>
+        <w:gridCol w:w="4675"/>
+      </w:tblGrid>
+      <w:tr>
+        <w:tc>
+          <w:tcPr>
+            <w:tcW w:w="4675" w:type="dxa"/>
+          </w:tcPr>
+          <w:p>
+            <w:pPr>
+              <w:autoSpaceDE w:val="0"/>
+              <w:autoSpaceDN w:val="0"/>
+              <w:adjustRightInd w:val="0"/>
+              <w:rPr>
+                <w:rFonts w:cstheme="minorHAnsi"/>
+              </w:rPr>
+            </w:pPr>
+            <w:r>
+              <w:rPr>
+                <w:rFonts w:cstheme="minorHAnsi"/>
+              </w:rPr>
+              <w:lastRenderedPageBreak/>
+              <w:t>Absolute RSSI Difference</w:t>
+            </w:r>
+          </w:p>
+        </w:tc>
+        <w:tc>
+          <w:tcPr>
+            <w:tcW w:w="4675" w:type="dxa"/>
+          </w:tcPr>
+          <w:p>
+            <w:pPr>
+              <w:autoSpaceDE w:val="0"/>
+              <w:autoSpaceDN w:val="0"/>
+              <w:adjustRightInd w:val="0"/>
+              <w:rPr>
+                <w:rFonts w:cstheme="minorHAnsi"/>
+              </w:rPr>
+            </w:pPr>
+            <w:r>
+              <w:rPr>
+                <w:rFonts w:cstheme="minorHAnsi"/>
+              </w:rPr>
+              <w:t>Score</w:t>
+            </w:r>
+          </w:p>
+        </w:tc>
+      </w:tr>
+      <w:tr>
+        <w:tc>
+          <w:tcPr>
+            <w:tcW w:w="4675" w:type="dxa"/>
+          </w:tcPr>
+          <w:p>
+            <w:pPr>
+              <w:autoSpaceDE w:val="0"/>
+              <w:autoSpaceDN w:val="0"/>
+              <w:adjustRightInd w:val="0"/>
+              <w:rPr>
+                <w:rFonts w:cstheme="minorHAnsi"/>
+              </w:rPr>
+            </w:pPr>
+            <w:r>
+              <w:rPr>
+                <w:rFonts w:cstheme="minorHAnsi"/>
+              </w:rPr>
+              <w:t>0 – 5</w:t>
+            </w:r>
+          </w:p>
+        </w:tc>
+        <w:tc>
+          <w:tcPr>
+            <w:tcW w:w="4675" w:type="dxa"/>
+          </w:tcPr>
+          <w:p>
+            <w:pPr>
+              <w:autoSpaceDE w:val="0"/>
+              <w:autoSpaceDN w:val="0"/>
+              <w:adjustRightInd w:val="0"/>
+              <w:rPr>
+                <w:rFonts w:cstheme="minorHAnsi"/>
+              </w:rPr>
+            </w:pPr>
+            <w:r>
+              <w:rPr>
+                <w:rFonts w:cstheme="minorHAnsi"/>
+              </w:rPr>
+              <w:t>10</w:t>
+            </w:r>
+          </w:p>
+        </w:tc>
+      </w:tr>
+      <w:tr>
+        <w:tc>
+          <w:tcPr>
+            <w:tcW w:w="4675" w:type="dxa"/>
+          </w:tcPr>
+          <w:p>
+            <w:pPr>
+              <w:autoSpaceDE w:val="0"/>
+              <w:autoSpaceDN w:val="0"/>
+              <w:adjustRightInd w:val="0"/>
+              <w:rPr>
+                <w:rFonts w:cstheme="minorHAnsi"/>
+              </w:rPr>
+            </w:pPr>
+            <w:r>
+              <w:rPr>
+                <w:rFonts w:cstheme="minorHAnsi"/>
+              </w:rPr>
+              <w:t>6 – 10</w:t>
+            </w:r>
+          </w:p>
+        </w:tc>
+        <w:tc>
+          <w:tcPr>
+            <w:tcW w:w="4675" w:type="dxa"/>
+          </w:tcPr>
+          <w:p>
+            <w:pPr>
+              <w:autoSpaceDE w:val="0"/>
+              <w:autoSpaceDN w:val="0"/>
+              <w:adjustRightInd w:val="0"/>
+              <w:rPr>
+                <w:rFonts w:cstheme="minorHAnsi"/>
+              </w:rPr>
+            </w:pPr>
+            <w:r>
+              <w:rPr>
+                <w:rFonts w:cstheme="minorHAnsi"/>
+              </w:rPr>
+              <w:t>6</w:t>
+            </w:r>
+          </w:p>
+        </w:tc>
+      </w:tr>
+      <w:tr>
+        <w:tc>
+          <w:tcPr>
+            <w:tcW w:w="4675" w:type="dxa"/>
+          </w:tcPr>
+          <w:p>
+            <w:pPr>
+              <w:autoSpaceDE w:val="0"/>
+              <w:autoSpaceDN w:val="0"/>
+              <w:adjustRightInd w:val="0"/>
+              <w:rPr>
+                <w:rFonts w:cstheme="minorHAnsi"/>
+              </w:rPr>
+            </w:pPr>
+            <w:r>
+              <w:rPr>
+                <w:rFonts w:cstheme="minorHAnsi"/>
+              </w:rPr>
+              <w:t xml:space="preserve">11 – 20 </w:t>
+            </w:r>
+          </w:p>
+        </w:tc>
+        <w:tc>
+          <w:tcPr>
+            <w:tcW w:w="4675" w:type="dxa"/>
+          </w:tcPr>
+          <w:p>
+            <w:pPr>
+              <w:autoSpaceDE w:val="0"/>
+              <w:autoSpaceDN w:val="0"/>
+              <w:adjustRightInd w:val="0"/>
+              <w:rPr>
+                <w:rFonts w:cstheme="minorHAnsi"/>
+              </w:rPr>
+            </w:pPr>
+            <w:r>
+              <w:rPr>
+                <w:rFonts w:cstheme="minorHAnsi"/>
+              </w:rPr>
+              <w:t>3</w:t>
+            </w:r>
+          </w:p>
+        </w:tc>
+      </w:tr>
+      <w:tr>
+        <w:tc>
+          <w:tcPr>
+            <w:tcW w:w="4675" w:type="dxa"/>
+          </w:tcPr>
+          <w:p>
+            <w:pPr>
+              <w:autoSpaceDE w:val="0"/>
+              <w:autoSpaceDN w:val="0"/>
+              <w:adjustRightInd w:val="0"/>
+              <w:rPr>
+                <w:rFonts w:cstheme="minorHAnsi"/>
+              </w:rPr>
+            </w:pPr>
+            <w:r>
+              <w:rPr>
+                <w:rFonts w:cstheme="minorHAnsi"/>
+              </w:rPr>
+              <w:t xml:space="preserve">21 – 30 </w:t>
+            </w:r>
+          </w:p>
+        </w:tc>
+        <w:tc>
+          <w:tcPr>
+            <w:tcW w:w="4675" w:type="dxa"/>
+          </w:tcPr>
+          <w:p>
+            <w:pPr>
+              <w:autoSpaceDE w:val="0"/>
+              <w:autoSpaceDN w:val="0"/>
+              <w:adjustRightInd w:val="0"/>
+              <w:rPr>
+                <w:rFonts w:cstheme="minorHAnsi"/>
+              </w:rPr>
+            </w:pPr>
+            <w:r>
+              <w:rPr>
+                <w:rFonts w:cstheme="minorHAnsi"/>
+              </w:rPr>
+              <w:t>1</w:t>
+            </w:r>
+          </w:p>
+        </w:tc>
+      </w:tr>
+    </w:tbl>
+    <w:p>
+      <w:pPr>
+        <w:autoSpaceDE w:val="0"/>
+        <w:autoSpaceDN w:val="0"/>
+        <w:adjustRightInd w:val="0"/>
+        <w:spacing w:after="0" w:line="240" w:lineRule="auto"/>
+        <w:rPr>
+          <w:rFonts w:cstheme="minorHAnsi"/>
+        </w:rPr>
+      </w:pPr>
+    </w:p>
+    <w:p>
+      <w:pPr>
+        <w:autoSpaceDE w:val="0"/>
+        <w:autoSpaceDN w:val="0"/>
+        <w:adjustRightInd w:val="0"/>
+        <w:spacing w:after="0" w:line="240" w:lineRule="auto"/>
+        <w:rPr>
+          <w:rFonts w:cstheme="minorHAnsi"/>
+        </w:rPr>
+      </w:pPr>
+      <w:r>
+        <w:rPr>
+          <w:rFonts w:cstheme="minorHAnsi"/>
+        </w:rPr>
+        <w:t>As can be seen, the scoring system is an arbitrary one</w:t>
+      </w:r>
+      <w:r>
+        <w:rPr>
+          <w:rFonts w:cstheme="minorHAnsi"/>
+        </w:rPr>
+        <w:t xml:space="preserve"> with custom values pegged to each category of difference</w:t>
+      </w:r>
+      <w:r>
+        <w:rPr>
+          <w:rFonts w:cstheme="minorHAnsi"/>
+        </w:rPr>
+        <w:t xml:space="preserve">. </w:t>
+      </w:r>
+      <w:r>
+        <w:rPr>
+          <w:rFonts w:cstheme="minorHAnsi"/>
+        </w:rPr>
+        <w:t xml:space="preserve">It is through such a scoring system that we aim to give more weight to points on the radio map with fingerprints where their MAC addresses not only match with the given ones, but more importantly, have very similar RSSI values. </w:t>
+      </w:r>
+    </w:p>
+    <w:p>
+      <w:pPr>
+        <w:autoSpaceDE w:val="0"/>
+        <w:autoSpaceDN w:val="0"/>
+        <w:adjustRightInd w:val="0"/>
+        <w:spacing w:after="0" w:line="240" w:lineRule="auto"/>
+        <w:rPr>
+          <w:rFonts w:cstheme="minorHAnsi"/>
+        </w:rPr>
+      </w:pPr>
+    </w:p>
+    <w:p>
+      <w:pPr>
+        <w:autoSpaceDE w:val="0"/>
+        <w:autoSpaceDN w:val="0"/>
+        <w:adjustRightInd w:val="0"/>
+        <w:spacing w:line="240" w:lineRule="auto"/>
+        <w:rPr>
+          <w:rFonts w:cstheme="minorHAnsi"/>
+        </w:rPr>
+      </w:pPr>
+      <w:r>
+        <w:rPr>
+          <w:rFonts w:cstheme="minorHAnsi"/>
+        </w:rPr>
+        <w:t>For example, suppose we have 2 points on a radio map:</w:t>
+      </w:r>
+    </w:p>
+    <w:p>
+      <w:pPr>
+        <w:autoSpaceDE w:val="0"/>
+        <w:autoSpaceDN w:val="0"/>
+        <w:adjustRightInd w:val="0"/>
+        <w:spacing w:after="0" w:line="240" w:lineRule="auto"/>
+        <w:rPr>
+          <w:rFonts w:cstheme="minorHAnsi"/>
+        </w:rPr>
+      </w:pPr>
+      <w:r>
+        <w:rPr>
+          <w:rFonts w:cstheme="minorHAnsi"/>
+        </w:rPr>
+        <w:t>A</w:t>
+      </w:r>
+      <w:r>
+        <w:rPr>
+          <w:rFonts w:cstheme="minorHAnsi"/>
+        </w:rPr>
+        <w:tab/>
+        <w:t>Fingerprint: MAC Address – 1, RSSI – 43</w:t>
+      </w:r>
+    </w:p>
+    <w:p>
+      <w:pPr>
+        <w:autoSpaceDE w:val="0"/>
+        <w:autoSpaceDN w:val="0"/>
+        <w:adjustRightInd w:val="0"/>
+        <w:spacing w:after="0" w:line="240" w:lineRule="auto"/>
+        <w:rPr>
+          <w:rFonts w:cstheme="minorHAnsi"/>
+        </w:rPr>
+      </w:pPr>
+      <w:r>
+        <w:rPr>
+          <w:rFonts w:cstheme="minorHAnsi"/>
+        </w:rPr>
+        <w:t>B</w:t>
+      </w:r>
+      <w:r>
+        <w:rPr>
+          <w:rFonts w:cstheme="minorHAnsi"/>
+        </w:rPr>
+        <w:tab/>
+        <w:t xml:space="preserve">Fingerprint: MAC Address – 1, RSSI – 34 </w:t>
+      </w:r>
+    </w:p>
+    <w:p>
+      <w:pPr>
+        <w:autoSpaceDE w:val="0"/>
+        <w:autoSpaceDN w:val="0"/>
+        <w:adjustRightInd w:val="0"/>
+        <w:spacing w:after="0" w:line="240" w:lineRule="auto"/>
+        <w:rPr>
+          <w:rFonts w:cstheme="minorHAnsi"/>
+        </w:rPr>
+      </w:pPr>
+    </w:p>
+    <w:p>
+      <w:pPr>
+        <w:autoSpaceDE w:val="0"/>
+        <w:autoSpaceDN w:val="0"/>
+        <w:adjustRightInd w:val="0"/>
+        <w:spacing w:after="0" w:line="240" w:lineRule="auto"/>
+        <w:rPr>
+          <w:rFonts w:cstheme="minorHAnsi"/>
+        </w:rPr>
+      </w:pPr>
+      <w:r>
+        <w:rPr>
+          <w:rFonts w:cstheme="minorHAnsi"/>
+        </w:rPr>
+        <w:t>Given the user’s location where his/her phone detects:</w:t>
+      </w:r>
+    </w:p>
+    <w:p>
+      <w:pPr>
+        <w:autoSpaceDE w:val="0"/>
+        <w:autoSpaceDN w:val="0"/>
+        <w:adjustRightInd w:val="0"/>
+        <w:spacing w:after="0" w:line="240" w:lineRule="auto"/>
+        <w:rPr>
+          <w:rFonts w:cstheme="minorHAnsi"/>
+        </w:rPr>
+      </w:pPr>
+      <w:r>
+        <w:rPr>
+          <w:rFonts w:cstheme="minorHAnsi"/>
+        </w:rPr>
+        <w:t xml:space="preserve">Fingerprint: MAC Address – 1, RSSI – 33 </w:t>
+      </w:r>
+    </w:p>
+    <w:p>
+      <w:pPr>
+        <w:autoSpaceDE w:val="0"/>
+        <w:autoSpaceDN w:val="0"/>
+        <w:adjustRightInd w:val="0"/>
+        <w:spacing w:after="0" w:line="240" w:lineRule="auto"/>
+        <w:rPr>
+          <w:rFonts w:cstheme="minorHAnsi"/>
+        </w:rPr>
+      </w:pPr>
+    </w:p>
+    <w:p>
+      <w:pPr>
+        <w:autoSpaceDE w:val="0"/>
+        <w:autoSpaceDN w:val="0"/>
+        <w:adjustRightInd w:val="0"/>
+        <w:spacing w:after="0" w:line="240" w:lineRule="auto"/>
+        <w:rPr>
+          <w:rFonts w:cstheme="minorHAnsi"/>
+        </w:rPr>
+      </w:pPr>
+      <w:r>
+        <w:rPr>
+          <w:rFonts w:cstheme="minorHAnsi"/>
+        </w:rPr>
+        <w:t xml:space="preserve">We would assign point B with a higher score of 10 points since absolute difference = |34 - 33| = 1, while assigning point A with a lower score of 6 points since absolute difference = |43 – 33| = 10 </w:t>
+      </w:r>
+    </w:p>
+    <w:p>
+      <w:pPr>
+        <w:autoSpaceDE w:val="0"/>
+        <w:autoSpaceDN w:val="0"/>
+        <w:adjustRightInd w:val="0"/>
+        <w:spacing w:after="0" w:line="240" w:lineRule="auto"/>
+        <w:rPr>
+          <w:rFonts w:cstheme="minorHAnsi"/>
+          <w:b/>
+        </w:rPr>
+      </w:pPr>
+    </w:p>
+    <w:p>
+      <w:pPr>
+        <w:autoSpaceDE w:val="0"/>
+        <w:autoSpaceDN w:val="0"/>
+        <w:adjustRightInd w:val="0"/>
+        <w:spacing w:after="0" w:line="240" w:lineRule="auto"/>
+        <w:rPr>
+          <w:rFonts w:cstheme="minorHAnsi"/>
+          <w:b/>
+        </w:rPr>
+      </w:pPr>
+    </w:p>
+    <w:p>
+      <w:pPr>
+        <w:rPr>
+          <w:rFonts w:cstheme="minorHAnsi"/>
+          <w:b/>
+        </w:rPr>
+      </w:pPr>
+      <w:r>
+        <w:rPr>
+          <w:rFonts w:cstheme="minorHAnsi"/>
+          <w:b/>
+        </w:rPr>
+        <w:br w:type="page"/>
+      </w:r>
+    </w:p>
+    <w:p>
+      <w:pPr>
+        <w:autoSpaceDE w:val="0"/>
+        <w:autoSpaceDN w:val="0"/>
+        <w:adjustRightInd w:val="0"/>
+        <w:spacing w:line="240" w:lineRule="auto"/>
+        <w:rPr>
+          <w:rFonts w:cstheme="minorHAnsi"/>
+          <w:b/>
+        </w:rPr>
+      </w:pPr>
+      <w:r>
+        <w:rPr>
+          <w:rFonts w:cstheme="minorHAnsi"/>
+          <w:b/>
+        </w:rPr>
+        <w:lastRenderedPageBreak/>
         <w:t>TASK 3:</w:t>
       </w:r>
     </w:p>
@@ -212,11 +1217,60 @@
         <w:autoSpaceDN w:val="0"/>
         <w:adjustRightInd w:val="0"/>
         <w:spacing w:after="0" w:line="240" w:lineRule="auto"/>
-        <w:rPr>
-          <w:rFonts w:cstheme="minorHAnsi"/>
-          <w:b/>
-        </w:rPr>
-      </w:pPr>
+        <w:jc w:val="center"/>
+        <w:rPr>
+          <w:rFonts w:cstheme="minorHAnsi"/>
+          <w:b/>
+        </w:rPr>
+      </w:pPr>
+      <w:r>
+        <w:rPr>
+          <w:rFonts w:cstheme="minorHAnsi"/>
+          <w:b/>
+          <w:noProof/>
+        </w:rPr>
+        <w:drawing>
+          <wp:inline distT="0" distB="0" distL="0" distR="0">
+            <wp:extent cx="1777559" cy="3013364"/>
+            <wp:effectExtent l="0" t="0" r="0" b="0"/>
+            <wp:docPr id="1" name="Picture 1"/>
+            <wp:cNvGraphicFramePr>
+              <a:graphicFrameLocks xmlns:a="http://schemas.openxmlformats.org/drawingml/2006/main" noChangeAspect="1"/>
+            </wp:cNvGraphicFramePr>
+            <a:graphic xmlns:a="http://schemas.openxmlformats.org/drawingml/2006/main">
+              <a:graphicData uri="http://schemas.openxmlformats.org/drawingml/2006/picture">
+                <pic:pic xmlns:pic="http://schemas.openxmlformats.org/drawingml/2006/picture">
+                  <pic:nvPicPr>
+                    <pic:cNvPr id="1" name="Radiomap.png"/>
+                    <pic:cNvPicPr/>
+                  </pic:nvPicPr>
+                  <pic:blipFill>
+                    <a:blip r:embed="rId6" cstate="print">
+                      <a:extLst>
+                        <a:ext uri="{28A0092B-C50C-407E-A947-70E740481C1C}">
+                          <a14:useLocalDpi xmlns:a14="http://schemas.microsoft.com/office/drawing/2010/main" val="0"/>
+                        </a:ext>
+                      </a:extLst>
+                    </a:blip>
+                    <a:stretch>
+                      <a:fillRect/>
+                    </a:stretch>
+                  </pic:blipFill>
+                  <pic:spPr>
+                    <a:xfrm>
+                      <a:off x="0" y="0"/>
+                      <a:ext cx="1781368" cy="3019822"/>
+                    </a:xfrm>
+                    <a:prstGeom prst="rect">
+                      <a:avLst/>
+                    </a:prstGeom>
+                  </pic:spPr>
+                </pic:pic>
+              </a:graphicData>
+            </a:graphic>
+          </wp:inline>
+        </w:drawing>
+      </w:r>
     </w:p>
     <w:p>
       <w:pPr>
@@ -224,51 +1278,20 @@
         <w:autoSpaceDN w:val="0"/>
         <w:adjustRightInd w:val="0"/>
         <w:spacing w:after="0" w:line="240" w:lineRule="auto"/>
-        <w:rPr>
-          <w:rFonts w:cstheme="minorHAnsi"/>
-          <w:b/>
-        </w:rPr>
-      </w:pPr>
-      <w:r>
-        <w:rPr>
-          <w:rFonts w:cstheme="minorHAnsi"/>
-          <w:b/>
-        </w:rPr>
-        <w:t>&lt;INSERT RADIO MAP HERE&gt;</w:t>
-      </w:r>
-    </w:p>
-    <w:p>
-      <w:pPr>
-        <w:autoSpaceDE w:val="0"/>
-        <w:autoSpaceDN w:val="0"/>
-        <w:adjustRightInd w:val="0"/>
-        <w:spacing w:after="0" w:line="240" w:lineRule="auto"/>
-        <w:rPr>
-          <w:rFonts w:cstheme="minorHAnsi"/>
-          <w:b/>
+        <w:jc w:val="center"/>
+        <w:rPr>
+          <w:rFonts w:cstheme="minorHAnsi"/>
           <w:i/>
           <w:sz w:val="18"/>
         </w:rPr>
       </w:pPr>
-      <w:proofErr w:type="spellStart"/>
-      <w:r>
-        <w:rPr>
-          <w:rFonts w:cstheme="minorHAnsi"/>
-          <w:b/>
+      <w:r>
+        <w:rPr>
+          <w:rFonts w:cstheme="minorHAnsi"/>
           <w:i/>
           <w:sz w:val="18"/>
         </w:rPr>
-        <w:t>Vivocity</w:t>
-      </w:r>
-      <w:proofErr w:type="spellEnd"/>
-      <w:r>
-        <w:rPr>
-          <w:rFonts w:cstheme="minorHAnsi"/>
-          <w:b/>
-          <w:i/>
-          <w:sz w:val="18"/>
-        </w:rPr>
-        <w:t>, Level 2</w:t>
+        <w:t>Vivocity, Level 2</w:t>
       </w:r>
     </w:p>
     <w:p>
@@ -288,16 +1311,18 @@
         <w:autoSpaceDE w:val="0"/>
         <w:autoSpaceDN w:val="0"/>
         <w:adjustRightInd w:val="0"/>
-        <w:spacing w:after="0" w:line="240" w:lineRule="auto"/>
-        <w:rPr>
-          <w:rFonts w:cstheme="minorHAnsi"/>
-          <w:b/>
-        </w:rPr>
-      </w:pPr>
-      <w:r>
-        <w:rPr>
-          <w:rFonts w:cstheme="minorHAnsi"/>
-          <w:b/>
+        <w:spacing w:line="240" w:lineRule="auto"/>
+        <w:rPr>
+          <w:rFonts w:cstheme="minorHAnsi"/>
+          <w:b/>
+          <w:sz w:val="20"/>
+        </w:rPr>
+      </w:pPr>
+      <w:r>
+        <w:rPr>
+          <w:rFonts w:cstheme="minorHAnsi"/>
+          <w:b/>
+          <w:sz w:val="20"/>
         </w:rPr>
         <w:t>Question 1</w:t>
       </w:r>
@@ -308,12 +1333,14 @@
         <w:rPr>
           <w:rFonts w:cstheme="minorHAnsi"/>
           <w:b/>
-        </w:rPr>
-      </w:pPr>
-      <w:r>
-        <w:rPr>
-          <w:rFonts w:cstheme="minorHAnsi"/>
-          <w:b/>
+          <w:sz w:val="20"/>
+        </w:rPr>
+      </w:pPr>
+      <w:r>
+        <w:rPr>
+          <w:rFonts w:cstheme="minorHAnsi"/>
+          <w:b/>
+          <w:sz w:val="20"/>
         </w:rPr>
         <w:t>Part I</w:t>
       </w:r>
@@ -321,15 +1348,9 @@
         <w:rPr>
           <w:rFonts w:cstheme="minorHAnsi"/>
           <w:b/>
-        </w:rPr>
-        <w:t xml:space="preserve">: </w:t>
-      </w:r>
-      <w:r>
-        <w:rPr>
-          <w:rFonts w:cstheme="minorHAnsi"/>
-          <w:b/>
-        </w:rPr>
-        <w:t>What is the estimated localization error for this floor (in meters)?</w:t>
+          <w:sz w:val="20"/>
+        </w:rPr>
+        <w:t>: What is the estimated localization error for this floor (in meters)?</w:t>
       </w:r>
     </w:p>
     <w:p>
@@ -337,43 +1358,34 @@
         <w:spacing w:line="240" w:lineRule="auto"/>
         <w:rPr>
           <w:rFonts w:cstheme="minorHAnsi"/>
-        </w:rPr>
-      </w:pPr>
-      <w:r>
-        <w:rPr>
-          <w:rFonts w:cstheme="minorHAnsi"/>
-        </w:rPr>
-        <w:t xml:space="preserve">From the radio map that we created for </w:t>
-      </w:r>
-      <w:proofErr w:type="spellStart"/>
-      <w:r>
-        <w:rPr>
-          <w:rFonts w:cstheme="minorHAnsi"/>
-        </w:rPr>
-        <w:t>Vivocity</w:t>
-      </w:r>
-      <w:proofErr w:type="spellEnd"/>
-      <w:r>
-        <w:rPr>
-          <w:rFonts w:cstheme="minorHAnsi"/>
-        </w:rPr>
-        <w:t xml:space="preserve"> Level 2, </w:t>
-      </w:r>
-      <w:r>
-        <w:rPr>
-          <w:rFonts w:cstheme="minorHAnsi"/>
+          <w:sz w:val="20"/>
+        </w:rPr>
+      </w:pPr>
+      <w:r>
+        <w:rPr>
+          <w:rFonts w:cstheme="minorHAnsi"/>
+          <w:sz w:val="20"/>
+        </w:rPr>
+        <w:t xml:space="preserve">From the radio map that we created for Vivocity Level 2, </w:t>
+      </w:r>
+      <w:r>
+        <w:rPr>
+          <w:rFonts w:cstheme="minorHAnsi"/>
+          <w:sz w:val="20"/>
         </w:rPr>
         <w:t xml:space="preserve">it can be seen that </w:t>
       </w:r>
       <w:r>
         <w:rPr>
           <w:rFonts w:cstheme="minorHAnsi"/>
+          <w:sz w:val="20"/>
         </w:rPr>
         <w:t xml:space="preserve">we have a total of 30 points </w:t>
       </w:r>
       <w:r>
         <w:rPr>
           <w:rFonts w:cstheme="minorHAnsi"/>
+          <w:sz w:val="20"/>
         </w:rPr>
         <w:t xml:space="preserve">spanning the </w:t>
       </w:r>
@@ -381,7 +1393,7 @@
         <w:rPr>
           <w:rFonts w:cstheme="minorHAnsi"/>
           <w:color w:val="252525"/>
-          <w:sz w:val="21"/>
+          <w:sz w:val="20"/>
           <w:szCs w:val="21"/>
           <w:shd w:val="clear" w:color="auto" w:fill="FFFFFF"/>
         </w:rPr>
@@ -391,7 +1403,7 @@
         <w:rPr>
           <w:rFonts w:cstheme="minorHAnsi"/>
           <w:color w:val="252525"/>
-          <w:sz w:val="17"/>
+          <w:sz w:val="16"/>
           <w:szCs w:val="17"/>
           <w:shd w:val="clear" w:color="auto" w:fill="FFFFFF"/>
           <w:vertAlign w:val="superscript"/>
@@ -402,7 +1414,7 @@
         <w:rPr>
           <w:rFonts w:cstheme="minorHAnsi"/>
           <w:color w:val="252525"/>
-          <w:sz w:val="21"/>
+          <w:sz w:val="20"/>
           <w:szCs w:val="21"/>
           <w:shd w:val="clear" w:color="auto" w:fill="FFFFFF"/>
         </w:rPr>
@@ -412,7 +1424,7 @@
         <w:rPr>
           <w:rFonts w:cstheme="minorHAnsi"/>
           <w:color w:val="252525"/>
-          <w:sz w:val="21"/>
+          <w:sz w:val="20"/>
           <w:szCs w:val="21"/>
           <w:shd w:val="clear" w:color="auto" w:fill="FFFFFF"/>
         </w:rPr>
@@ -429,13 +1441,14 @@
         <w:spacing w:line="240" w:lineRule="auto"/>
         <w:rPr>
           <w:rFonts w:cstheme="minorHAnsi"/>
+          <w:sz w:val="20"/>
         </w:rPr>
       </w:pPr>
       <w:r>
         <w:rPr>
           <w:rFonts w:cstheme="minorHAnsi"/>
           <w:color w:val="252525"/>
-          <w:sz w:val="21"/>
+          <w:sz w:val="20"/>
           <w:szCs w:val="21"/>
           <w:shd w:val="clear" w:color="auto" w:fill="FFFFFF"/>
         </w:rPr>
@@ -452,13 +1465,14 @@
         <w:spacing w:line="240" w:lineRule="auto"/>
         <w:rPr>
           <w:rFonts w:cstheme="minorHAnsi"/>
+          <w:sz w:val="20"/>
         </w:rPr>
       </w:pPr>
       <w:r>
         <w:rPr>
           <w:rFonts w:cstheme="minorHAnsi"/>
           <w:color w:val="252525"/>
-          <w:sz w:val="21"/>
+          <w:sz w:val="20"/>
           <w:szCs w:val="21"/>
           <w:shd w:val="clear" w:color="auto" w:fill="FFFFFF"/>
         </w:rPr>
@@ -475,13 +1489,14 @@
         <w:spacing w:line="240" w:lineRule="auto"/>
         <w:rPr>
           <w:rFonts w:cstheme="minorHAnsi"/>
+          <w:sz w:val="20"/>
         </w:rPr>
       </w:pPr>
       <w:r>
         <w:rPr>
           <w:rFonts w:cstheme="minorHAnsi"/>
           <w:color w:val="252525"/>
-          <w:sz w:val="21"/>
+          <w:sz w:val="20"/>
           <w:szCs w:val="21"/>
           <w:shd w:val="clear" w:color="auto" w:fill="FFFFFF"/>
         </w:rPr>
@@ -491,11 +1506,11 @@
         <w:rPr>
           <w:rFonts w:cstheme="minorHAnsi"/>
           <w:color w:val="252525"/>
-          <w:sz w:val="21"/>
+          <w:sz w:val="20"/>
           <w:szCs w:val="21"/>
           <w:shd w:val="clear" w:color="auto" w:fill="FFFFFF"/>
         </w:rPr>
-        <w:t>localization error for this floor will be ½ * distance between points = 34 meters. &lt;insert diagram here for clarity&gt;</w:t>
+        <w:t xml:space="preserve">localization error for this floor will be ½ * distance between points = 34 meters. </w:t>
       </w:r>
     </w:p>
     <w:p>
@@ -503,226 +1518,206 @@
         <w:spacing w:line="240" w:lineRule="auto"/>
         <w:rPr>
           <w:rFonts w:cstheme="minorHAnsi"/>
+          <w:sz w:val="20"/>
         </w:rPr>
       </w:pPr>
       <w:r>
         <w:rPr>
           <w:rFonts w:cstheme="minorHAnsi"/>
           <w:color w:val="252525"/>
-          <w:sz w:val="21"/>
+          <w:sz w:val="20"/>
           <w:szCs w:val="21"/>
           <w:shd w:val="clear" w:color="auto" w:fill="FFFFFF"/>
         </w:rPr>
-        <w:t>However, we know that from our radio map, the points gathered are mostly around the perimeter of the floor since the floor plan is designed in such a way that a large portion the middle area of the floor is empty space. Therefore, we would expect the localization error to be proportionately minimized alongside this decrease in the available floor space. &lt;insert another diagram here again&gt;</w:t>
-      </w:r>
-    </w:p>
-    <w:p>
-      <w:pPr>
-        <w:autoSpaceDE w:val="0"/>
-        <w:autoSpaceDN w:val="0"/>
-        <w:adjustRightInd w:val="0"/>
-        <w:spacing w:line="240" w:lineRule="auto"/>
-        <w:rPr>
-          <w:rFonts w:cstheme="minorHAnsi"/>
-          <w:b/>
-        </w:rPr>
-      </w:pPr>
-      <w:r>
-        <w:rPr>
-          <w:rFonts w:cstheme="minorHAnsi"/>
-          <w:b/>
-        </w:rPr>
-        <w:t>Part II</w:t>
-      </w:r>
-      <w:r>
-        <w:rPr>
-          <w:rFonts w:cstheme="minorHAnsi"/>
-          <w:b/>
-        </w:rPr>
-        <w:t>: Will the accuracy</w:t>
-      </w:r>
-      <w:r>
-        <w:rPr>
-          <w:rFonts w:cstheme="minorHAnsi"/>
-          <w:b/>
-        </w:rPr>
-        <w:t xml:space="preserve"> </w:t>
-      </w:r>
-      <w:r>
-        <w:rPr>
-          <w:rFonts w:cstheme="minorHAnsi"/>
-          <w:b/>
-        </w:rPr>
-        <w:t>increase as more fingerprints are collected (e.g., the floor is covered by more walking</w:t>
-      </w:r>
-      <w:r>
-        <w:rPr>
-          <w:rFonts w:cstheme="minorHAnsi"/>
-          <w:b/>
-        </w:rPr>
-        <w:t xml:space="preserve"> </w:t>
-      </w:r>
-      <w:r>
-        <w:rPr>
-          <w:rFonts w:cstheme="minorHAnsi"/>
-          <w:b/>
-        </w:rPr>
-        <w:t>rounds)?</w:t>
-      </w:r>
-    </w:p>
-    <w:p>
-      <w:pPr>
-        <w:rPr>
-          <w:sz w:val="21"/>
-          <w:szCs w:val="21"/>
-        </w:rPr>
-      </w:pPr>
-      <w:r>
-        <w:rPr>
-          <w:sz w:val="21"/>
-          <w:szCs w:val="21"/>
-        </w:rPr>
-        <w:t xml:space="preserve">It depends on what does accuracy mean in this case. </w:t>
-      </w:r>
-    </w:p>
-    <w:p>
-      <w:pPr>
-        <w:rPr>
-          <w:sz w:val="21"/>
-          <w:szCs w:val="21"/>
-        </w:rPr>
-      </w:pPr>
-      <w:r>
-        <w:rPr>
-          <w:sz w:val="21"/>
-          <w:szCs w:val="21"/>
-        </w:rPr>
-        <w:t>We would say that the localization is more accurate in the sense that by having more fingerprints per point on the radio map to compare with the set of fingerprints obtained by the user’s phone at his/her location, the algorithm will be able to more precisely choose the most suitable point on the radio map as his/her location.</w:t>
-      </w:r>
-    </w:p>
-    <w:p>
-      <w:pPr>
-        <w:rPr>
-          <w:sz w:val="21"/>
-          <w:szCs w:val="21"/>
-        </w:rPr>
-      </w:pPr>
-      <w:r>
-        <w:rPr>
-          <w:sz w:val="21"/>
-          <w:szCs w:val="21"/>
-        </w:rPr>
-        <w:t xml:space="preserve">On the other hand, the localization error is not minimized since the number of points does not increase </w:t>
-      </w:r>
-      <w:r>
-        <w:rPr>
-          <w:sz w:val="21"/>
-          <w:szCs w:val="21"/>
-        </w:rPr>
-        <w:t>when</w:t>
-      </w:r>
-      <w:r>
-        <w:rPr>
-          <w:sz w:val="21"/>
-          <w:szCs w:val="21"/>
-        </w:rPr>
-        <w:t xml:space="preserve"> </w:t>
-      </w:r>
-      <w:r>
-        <w:rPr>
-          <w:sz w:val="21"/>
-          <w:szCs w:val="21"/>
-        </w:rPr>
-        <w:t>more rounds are made to obtain more fingerprints per point. Hence, if “accuracy” is based on this criterion, then we think that accuracy does not increase.</w:t>
-      </w:r>
-    </w:p>
-    <w:p>
-      <w:pPr>
-        <w:rPr>
-          <w:rFonts w:cstheme="minorHAnsi"/>
-          <w:b/>
-          <w:sz w:val="21"/>
-          <w:szCs w:val="21"/>
-        </w:rPr>
-      </w:pPr>
-      <w:r>
-        <w:rPr>
-          <w:rFonts w:cstheme="minorHAnsi"/>
-          <w:b/>
-        </w:rPr>
-        <w:t>Part III</w:t>
-      </w:r>
-      <w:r>
-        <w:rPr>
-          <w:rFonts w:cstheme="minorHAnsi"/>
-          <w:b/>
-        </w:rPr>
-        <w:t>: Do all locations in this floor have same localization errors?</w:t>
-      </w:r>
-      <w:r>
-        <w:rPr>
-          <w:rFonts w:cstheme="minorHAnsi"/>
-          <w:b/>
-          <w:sz w:val="21"/>
-          <w:szCs w:val="21"/>
-        </w:rPr>
-        <w:t xml:space="preserve"> </w:t>
-      </w:r>
-    </w:p>
-    <w:p>
-      <w:pPr>
-        <w:rPr>
-          <w:sz w:val="21"/>
-          <w:szCs w:val="21"/>
-        </w:rPr>
-      </w:pPr>
-      <w:r>
-        <w:rPr>
-          <w:sz w:val="21"/>
-          <w:szCs w:val="21"/>
-        </w:rPr>
-        <w:t>No, the localization error is not consistent across all locations in this floor. This can be seen from our generated radio map that the points where we collect fingerprints from are not consistently spaced. Hence, certain locations with a lower density of points will have a larger localization error as compared to locations on radio map with a higher density of points.</w:t>
-      </w:r>
-    </w:p>
-    <w:p>
-      <w:pPr>
-        <w:rPr>
-          <w:rFonts w:cstheme="minorHAnsi"/>
-          <w:b/>
+        <w:t>However, we know that from our radio map, the points gathered are mostly around the perimeter of the floor since the floor plan is designed in such a way that a large portion the middle area of the floor is empty space. Therefore, we would expect the localization error to be proportionately minimized alongside this decrease in the avai</w:t>
+      </w:r>
+      <w:r>
+        <w:rPr>
+          <w:rFonts w:cstheme="minorHAnsi"/>
           <w:color w:val="252525"/>
-          <w:sz w:val="21"/>
+          <w:sz w:val="20"/>
           <w:szCs w:val="21"/>
           <w:shd w:val="clear" w:color="auto" w:fill="FFFFFF"/>
         </w:rPr>
-      </w:pPr>
-      <w:r>
+        <w:t>lable floor space.</w:t>
+      </w:r>
+    </w:p>
+    <w:p>
+      <w:pPr>
+        <w:autoSpaceDE w:val="0"/>
+        <w:autoSpaceDN w:val="0"/>
+        <w:adjustRightInd w:val="0"/>
+        <w:spacing w:line="240" w:lineRule="auto"/>
+        <w:rPr>
+          <w:rFonts w:cstheme="minorHAnsi"/>
+          <w:b/>
+          <w:sz w:val="20"/>
+        </w:rPr>
+      </w:pPr>
+      <w:r>
+        <w:rPr>
+          <w:rFonts w:cstheme="minorHAnsi"/>
+          <w:b/>
+          <w:sz w:val="20"/>
+        </w:rPr>
+        <w:t>Part II</w:t>
+      </w:r>
+      <w:r>
+        <w:rPr>
+          <w:rFonts w:cstheme="minorHAnsi"/>
+          <w:b/>
+          <w:sz w:val="20"/>
+        </w:rPr>
+        <w:t>: Will the accuracy increase as more fingerprints are collected (e.g., the floor is covered by more walking rounds)?</w:t>
+      </w:r>
+    </w:p>
+    <w:p>
+      <w:pPr>
+        <w:rPr>
+          <w:sz w:val="20"/>
+          <w:szCs w:val="21"/>
+        </w:rPr>
+      </w:pPr>
+      <w:r>
+        <w:rPr>
+          <w:sz w:val="20"/>
+          <w:szCs w:val="21"/>
+        </w:rPr>
+        <w:t xml:space="preserve">It depends on what does accuracy mean in this case. </w:t>
+      </w:r>
+    </w:p>
+    <w:p>
+      <w:pPr>
+        <w:rPr>
+          <w:sz w:val="20"/>
+          <w:szCs w:val="21"/>
+        </w:rPr>
+      </w:pPr>
+      <w:r>
+        <w:rPr>
+          <w:sz w:val="20"/>
+          <w:szCs w:val="21"/>
+        </w:rPr>
+        <w:t>We would say that the localization is more accurate in the sense that by having more fingerprints per point on the radio map to compare with the set of fingerprints obtained by the user’s phone at his/her location, the algorithm will be able to more precisely choose the most suitable point on the radio map as his/her location.</w:t>
+      </w:r>
+    </w:p>
+    <w:p>
+      <w:pPr>
+        <w:rPr>
+          <w:sz w:val="20"/>
+          <w:szCs w:val="21"/>
+        </w:rPr>
+      </w:pPr>
+      <w:r>
+        <w:rPr>
+          <w:sz w:val="20"/>
+          <w:szCs w:val="21"/>
+        </w:rPr>
+        <w:t xml:space="preserve">On the other hand, the localization error is not minimized since the number of points does not increase </w:t>
+      </w:r>
+      <w:r>
+        <w:rPr>
+          <w:sz w:val="20"/>
+          <w:szCs w:val="21"/>
+        </w:rPr>
+        <w:t>when</w:t>
+      </w:r>
+      <w:r>
+        <w:rPr>
+          <w:sz w:val="20"/>
+          <w:szCs w:val="21"/>
+        </w:rPr>
+        <w:t xml:space="preserve"> </w:t>
+      </w:r>
+      <w:r>
+        <w:rPr>
+          <w:sz w:val="20"/>
+          <w:szCs w:val="21"/>
+        </w:rPr>
+        <w:t>more rounds are made to obtain more fingerprints per point. Hence, if “accuracy” is based on this criterion, then we think that accuracy does not increase.</w:t>
+      </w:r>
+    </w:p>
+    <w:p>
+      <w:pPr>
+        <w:rPr>
+          <w:rFonts w:cstheme="minorHAnsi"/>
+          <w:b/>
+          <w:sz w:val="20"/>
+          <w:szCs w:val="21"/>
+        </w:rPr>
+      </w:pPr>
+      <w:r>
+        <w:rPr>
+          <w:rFonts w:cstheme="minorHAnsi"/>
+          <w:b/>
+          <w:sz w:val="20"/>
+        </w:rPr>
+        <w:t>Part III: Do all locations in this floor have same localization errors?</w:t>
+      </w:r>
+      <w:r>
+        <w:rPr>
+          <w:rFonts w:cstheme="minorHAnsi"/>
+          <w:b/>
+          <w:sz w:val="20"/>
+          <w:szCs w:val="21"/>
+        </w:rPr>
+        <w:t xml:space="preserve"> </w:t>
+      </w:r>
+    </w:p>
+    <w:p>
+      <w:pPr>
+        <w:rPr>
+          <w:sz w:val="20"/>
+          <w:szCs w:val="21"/>
+        </w:rPr>
+      </w:pPr>
+      <w:r>
+        <w:rPr>
+          <w:sz w:val="20"/>
+          <w:szCs w:val="21"/>
+        </w:rPr>
+        <w:lastRenderedPageBreak/>
+        <w:t>No, the localization error is not consistent across all locations in this floor. This can be seen from our generated radio map that the points where we collect fingerprints from are not consistently spaced. Hence, certain locations with a lower density of points will have a larger localization error as compared to locations on radio map with a higher density of points.</w:t>
+      </w:r>
+    </w:p>
+    <w:p>
+      <w:pPr>
         <w:rPr>
           <w:rFonts w:cstheme="minorHAnsi"/>
           <w:b/>
           <w:color w:val="252525"/>
-          <w:sz w:val="21"/>
+          <w:sz w:val="20"/>
           <w:szCs w:val="21"/>
           <w:shd w:val="clear" w:color="auto" w:fill="FFFFFF"/>
         </w:rPr>
-        <w:lastRenderedPageBreak/>
-        <w:t>Question 2</w:t>
-      </w:r>
-    </w:p>
-    <w:p>
-      <w:pPr>
-        <w:rPr>
-          <w:rFonts w:cstheme="minorHAnsi"/>
+      </w:pPr>
+      <w:r>
+        <w:rPr>
+          <w:rFonts w:cstheme="minorHAnsi"/>
+          <w:b/>
           <w:color w:val="252525"/>
-          <w:sz w:val="21"/>
+          <w:sz w:val="20"/>
           <w:szCs w:val="21"/>
           <w:shd w:val="clear" w:color="auto" w:fill="FFFFFF"/>
         </w:rPr>
-      </w:pPr>
-      <w:r>
+        <w:t>Question 2</w:t>
+      </w:r>
+    </w:p>
+    <w:p>
+      <w:pPr>
         <w:rPr>
           <w:rFonts w:cstheme="minorHAnsi"/>
           <w:color w:val="252525"/>
-          <w:sz w:val="21"/>
+          <w:sz w:val="20"/>
+          <w:szCs w:val="21"/>
+          <w:shd w:val="clear" w:color="auto" w:fill="FFFFFF"/>
+        </w:rPr>
+      </w:pPr>
+      <w:r>
+        <w:rPr>
+          <w:rFonts w:cstheme="minorHAnsi"/>
+          <w:color w:val="252525"/>
+          <w:sz w:val="20"/>
           <w:szCs w:val="21"/>
           <w:shd w:val="clear" w:color="auto" w:fill="FFFFFF"/>
         </w:rPr>
@@ -738,38 +1733,136 @@
         </w:numPr>
         <w:rPr>
           <w:rFonts w:cstheme="minorHAnsi"/>
-        </w:rPr>
-      </w:pPr>
-      <w:r>
-        <w:rPr>
-          <w:rFonts w:cstheme="minorHAnsi"/>
+          <w:sz w:val="20"/>
+        </w:rPr>
+      </w:pPr>
+      <w:r>
+        <w:rPr>
+          <w:rFonts w:cstheme="minorHAnsi"/>
+          <w:sz w:val="20"/>
         </w:rPr>
         <w:t xml:space="preserve">Density of </w:t>
       </w:r>
       <w:r>
         <w:rPr>
           <w:rFonts w:cstheme="minorHAnsi"/>
+          <w:sz w:val="20"/>
         </w:rPr>
         <w:t xml:space="preserve">points on </w:t>
       </w:r>
       <w:r>
         <w:rPr>
           <w:rFonts w:cstheme="minorHAnsi"/>
+          <w:sz w:val="20"/>
         </w:rPr>
         <w:t>the radio map, which affects localization errors</w:t>
       </w:r>
       <w:r>
         <w:rPr>
           <w:rFonts w:cstheme="minorHAnsi"/>
+          <w:sz w:val="20"/>
         </w:rPr>
         <w:t xml:space="preserve">. </w:t>
       </w:r>
       <w:r>
         <w:rPr>
           <w:rFonts w:cstheme="minorHAnsi"/>
+          <w:sz w:val="20"/>
         </w:rPr>
         <w:br/>
-        <w:t>Since the precision of the obtained user’s location heavily depends on the available points to select his/her location from. &lt;See figure&gt;</w:t>
+      </w:r>
+      <w:r>
+        <w:rPr>
+          <w:rFonts w:cstheme="minorHAnsi"/>
+          <w:sz w:val="20"/>
+        </w:rPr>
+        <w:t xml:space="preserve">As demonstrated in the figure below, </w:t>
+      </w:r>
+      <w:r>
+        <w:rPr>
+          <w:rFonts w:cstheme="minorHAnsi"/>
+          <w:sz w:val="20"/>
+        </w:rPr>
+        <w:t>the precision of the obtained user’s location</w:t>
+      </w:r>
+      <w:r>
+        <w:rPr>
+          <w:rFonts w:cstheme="minorHAnsi"/>
+          <w:sz w:val="20"/>
+        </w:rPr>
+        <w:t xml:space="preserve"> through localization</w:t>
+      </w:r>
+      <w:r>
+        <w:rPr>
+          <w:rFonts w:cstheme="minorHAnsi"/>
+          <w:sz w:val="20"/>
+        </w:rPr>
+        <w:t xml:space="preserve"> heavily depends on the available points to select his/her location from. </w:t>
+      </w:r>
+    </w:p>
+    <w:p>
+      <w:pPr>
+        <w:pStyle w:val="ListParagraph"/>
+        <w:ind w:left="360"/>
+        <w:rPr>
+          <w:rFonts w:cstheme="minorHAnsi"/>
+          <w:sz w:val="20"/>
+        </w:rPr>
+      </w:pPr>
+      <w:r>
+        <w:rPr>
+          <w:rFonts w:cstheme="minorHAnsi"/>
+          <w:noProof/>
+          <w:sz w:val="20"/>
+        </w:rPr>
+        <w:drawing>
+          <wp:inline distT="0" distB="0" distL="0" distR="0">
+            <wp:extent cx="3263034" cy="1878290"/>
+            <wp:effectExtent l="0" t="0" r="0" b="8255"/>
+            <wp:docPr id="2" name="Picture 2"/>
+            <wp:cNvGraphicFramePr>
+              <a:graphicFrameLocks xmlns:a="http://schemas.openxmlformats.org/drawingml/2006/main" noChangeAspect="1"/>
+            </wp:cNvGraphicFramePr>
+            <a:graphic xmlns:a="http://schemas.openxmlformats.org/drawingml/2006/main">
+              <a:graphicData uri="http://schemas.openxmlformats.org/drawingml/2006/picture">
+                <pic:pic xmlns:pic="http://schemas.openxmlformats.org/drawingml/2006/picture">
+                  <pic:nvPicPr>
+                    <pic:cNvPr id="0" name="Picture 1"/>
+                    <pic:cNvPicPr>
+                      <a:picLocks noChangeAspect="1" noChangeArrowheads="1"/>
+                    </pic:cNvPicPr>
+                  </pic:nvPicPr>
+                  <pic:blipFill>
+                    <a:blip r:embed="rId7" cstate="print">
+                      <a:extLst>
+                        <a:ext uri="{28A0092B-C50C-407E-A947-70E740481C1C}">
+                          <a14:useLocalDpi xmlns:a14="http://schemas.microsoft.com/office/drawing/2010/main" val="0"/>
+                        </a:ext>
+                      </a:extLst>
+                    </a:blip>
+                    <a:srcRect/>
+                    <a:stretch>
+                      <a:fillRect/>
+                    </a:stretch>
+                  </pic:blipFill>
+                  <pic:spPr bwMode="auto">
+                    <a:xfrm>
+                      <a:off x="0" y="0"/>
+                      <a:ext cx="3270192" cy="1882410"/>
+                    </a:xfrm>
+                    <a:prstGeom prst="rect">
+                      <a:avLst/>
+                    </a:prstGeom>
+                    <a:noFill/>
+                    <a:ln>
+                      <a:noFill/>
+                    </a:ln>
+                  </pic:spPr>
+                </pic:pic>
+              </a:graphicData>
+            </a:graphic>
+          </wp:inline>
+        </w:drawing>
       </w:r>
     </w:p>
     <w:p>
@@ -781,23 +1874,27 @@
         </w:numPr>
         <w:rPr>
           <w:rFonts w:cstheme="minorHAnsi"/>
-        </w:rPr>
-      </w:pPr>
-      <w:r>
-        <w:rPr>
-          <w:rFonts w:cstheme="minorHAnsi"/>
+          <w:sz w:val="20"/>
+        </w:rPr>
+      </w:pPr>
+      <w:r>
+        <w:rPr>
+          <w:rFonts w:cstheme="minorHAnsi"/>
+          <w:sz w:val="20"/>
         </w:rPr>
         <w:t>Number of fingerprints per point on the radio map</w:t>
       </w:r>
       <w:r>
         <w:rPr>
           <w:rFonts w:cstheme="minorHAnsi"/>
+          <w:sz w:val="20"/>
         </w:rPr>
         <w:t>.</w:t>
       </w:r>
       <w:r>
         <w:rPr>
           <w:rFonts w:cstheme="minorHAnsi"/>
+          <w:sz w:val="20"/>
         </w:rPr>
         <w:br/>
         <w:t xml:space="preserve">The number of fingerprints available for comparison in each point of the radio map to the set of fingerprints obtained by the user’s phone at his/her location determines how accurately the algorithm will be able to calculate the most likely point on the radio map that the user is closest to.   </w:t>
@@ -812,17 +1909,20 @@
         </w:numPr>
         <w:rPr>
           <w:rFonts w:cstheme="minorHAnsi"/>
-        </w:rPr>
-      </w:pPr>
-      <w:r>
-        <w:rPr>
-          <w:rFonts w:cstheme="minorHAnsi"/>
+          <w:sz w:val="20"/>
+        </w:rPr>
+      </w:pPr>
+      <w:r>
+        <w:rPr>
+          <w:rFonts w:cstheme="minorHAnsi"/>
+          <w:sz w:val="20"/>
         </w:rPr>
         <w:t>The localization algorithm used in determining which point the user is closest to</w:t>
       </w:r>
       <w:r>
         <w:rPr>
           <w:rFonts w:cstheme="minorHAnsi"/>
+          <w:sz w:val="20"/>
         </w:rPr>
         <w:t>.</w:t>
       </w:r>
@@ -833,11 +1933,13 @@
         <w:ind w:left="360"/>
         <w:rPr>
           <w:rFonts w:cstheme="minorHAnsi"/>
-        </w:rPr>
-      </w:pPr>
-      <w:r>
-        <w:rPr>
-          <w:rFonts w:cstheme="minorHAnsi"/>
+          <w:sz w:val="20"/>
+        </w:rPr>
+      </w:pPr>
+      <w:r>
+        <w:rPr>
+          <w:rFonts w:cstheme="minorHAnsi"/>
+          <w:sz w:val="20"/>
         </w:rPr>
         <w:t>As seen in Part 2 of this Programming Assignment, we can see that the algorithm used in localization plays a very significant role in making use of the available data to find the closest possible point on the radio map.</w:t>
       </w:r>
@@ -847,12 +1949,14 @@
         <w:rPr>
           <w:rFonts w:cstheme="minorHAnsi"/>
           <w:b/>
-        </w:rPr>
-      </w:pPr>
-      <w:r>
-        <w:rPr>
-          <w:rFonts w:cstheme="minorHAnsi"/>
-          <w:b/>
+          <w:sz w:val="20"/>
+        </w:rPr>
+      </w:pPr>
+      <w:r>
+        <w:rPr>
+          <w:rFonts w:cstheme="minorHAnsi"/>
+          <w:b/>
+          <w:sz w:val="20"/>
         </w:rPr>
         <w:t>Question 3</w:t>
       </w:r>
@@ -861,11 +1965,13 @@
       <w:pPr>
         <w:rPr>
           <w:rFonts w:cstheme="minorHAnsi"/>
-        </w:rPr>
-      </w:pPr>
-      <w:r>
-        <w:rPr>
-          <w:rFonts w:cstheme="minorHAnsi"/>
+          <w:sz w:val="20"/>
+        </w:rPr>
+      </w:pPr>
+      <w:r>
+        <w:rPr>
+          <w:rFonts w:cstheme="minorHAnsi"/>
+          <w:sz w:val="20"/>
         </w:rPr>
         <w:t>With our answer for question 2, our group thinks that the localization accuracy can be increased by:</w:t>
       </w:r>
@@ -879,11 +1985,13 @@
         </w:numPr>
         <w:rPr>
           <w:rFonts w:cstheme="minorHAnsi"/>
-        </w:rPr>
-      </w:pPr>
-      <w:r>
-        <w:rPr>
-          <w:rFonts w:cstheme="minorHAnsi"/>
+          <w:sz w:val="20"/>
+        </w:rPr>
+      </w:pPr>
+      <w:r>
+        <w:rPr>
+          <w:rFonts w:cstheme="minorHAnsi"/>
+          <w:sz w:val="20"/>
         </w:rPr>
         <w:t>Increasing the density of the radio map, which allows the minimization of localization error</w:t>
       </w:r>
@@ -897,11 +2005,13 @@
         </w:numPr>
         <w:rPr>
           <w:rFonts w:cstheme="minorHAnsi"/>
-        </w:rPr>
-      </w:pPr>
-      <w:r>
-        <w:rPr>
-          <w:rFonts w:cstheme="minorHAnsi"/>
+          <w:sz w:val="20"/>
+        </w:rPr>
+      </w:pPr>
+      <w:r>
+        <w:rPr>
+          <w:rFonts w:cstheme="minorHAnsi"/>
+          <w:sz w:val="20"/>
         </w:rPr>
         <w:t>Increasing the number of fingerprints per point on the radio map by walking more rounds during mapping process.</w:t>
       </w:r>
@@ -915,41 +2025,48 @@
         </w:numPr>
         <w:rPr>
           <w:rFonts w:cstheme="minorHAnsi"/>
-        </w:rPr>
-      </w:pPr>
-      <w:r>
-        <w:rPr>
-          <w:rFonts w:cstheme="minorHAnsi"/>
+          <w:sz w:val="20"/>
+        </w:rPr>
+      </w:pPr>
+      <w:r>
+        <w:rPr>
+          <w:rFonts w:cstheme="minorHAnsi"/>
+          <w:sz w:val="20"/>
         </w:rPr>
         <w:t xml:space="preserve">Have a more effective localization algorithm that will be able to find the </w:t>
       </w:r>
       <w:r>
         <w:rPr>
           <w:rFonts w:cstheme="minorHAnsi"/>
+          <w:sz w:val="20"/>
         </w:rPr>
         <w:t>closest</w:t>
       </w:r>
       <w:r>
         <w:rPr>
           <w:rFonts w:cstheme="minorHAnsi"/>
+          <w:sz w:val="20"/>
         </w:rPr>
         <w:t xml:space="preserve"> possible point on the radio map based on the fingerprints collected by the user’s phone and those available in the </w:t>
       </w:r>
       <w:r>
         <w:rPr>
           <w:rFonts w:cstheme="minorHAnsi"/>
+          <w:sz w:val="20"/>
         </w:rPr>
         <w:t xml:space="preserve">nearby </w:t>
       </w:r>
       <w:r>
         <w:rPr>
           <w:rFonts w:cstheme="minorHAnsi"/>
+          <w:sz w:val="20"/>
         </w:rPr>
         <w:t>points</w:t>
       </w:r>
       <w:r>
         <w:rPr>
           <w:rFonts w:cstheme="minorHAnsi"/>
+          <w:sz w:val="20"/>
         </w:rPr>
         <w:t xml:space="preserve"> around the user’s location.</w:t>
       </w:r>
@@ -963,17 +2080,20 @@
         </w:numPr>
         <w:rPr>
           <w:rFonts w:cstheme="minorHAnsi"/>
-        </w:rPr>
-      </w:pPr>
-      <w:r>
-        <w:rPr>
-          <w:rFonts w:cstheme="minorHAnsi"/>
+          <w:sz w:val="20"/>
+        </w:rPr>
+      </w:pPr>
+      <w:r>
+        <w:rPr>
+          <w:rFonts w:cstheme="minorHAnsi"/>
+          <w:sz w:val="20"/>
         </w:rPr>
         <w:t xml:space="preserve">Ensuring that the points on the radio map are uniformly distributed as much as possible, so that the possible localization error is kept consistent across all locations in the floor  </w:t>
       </w:r>
       <w:r>
         <w:rPr>
           <w:rFonts w:cstheme="minorHAnsi"/>
+          <w:sz w:val="20"/>
         </w:rPr>
         <w:t xml:space="preserve"> </w:t>
       </w:r>
@@ -1085,6 +2205,119 @@
     </w:lvl>
   </w:abstractNum>
   <w:abstractNum w:abstractNumId="1" w15:restartNumberingAfterBreak="0">
+    <w:nsid w:val="279408EB"/>
+    <w:multiLevelType w:val="hybridMultilevel"/>
+    <w:tmpl w:val="2C622EA2"/>
+    <w:lvl w:ilvl="0" w:tplc="F538095A">
+      <w:start w:val="1"/>
+      <w:numFmt w:val="bullet"/>
+      <w:lvlText w:val=""/>
+      <w:lvlJc w:val="left"/>
+      <w:pPr>
+        <w:ind w:left="360" w:hanging="360"/>
+      </w:pPr>
+      <w:rPr>
+        <w:rFonts w:ascii="Wingdings" w:eastAsiaTheme="minorEastAsia" w:hAnsi="Wingdings" w:cstheme="minorHAnsi" w:hint="default"/>
+      </w:rPr>
+    </w:lvl>
+    <w:lvl w:ilvl="1" w:tplc="04090003" w:tentative="1">
+      <w:start w:val="1"/>
+      <w:numFmt w:val="bullet"/>
+      <w:lvlText w:val="o"/>
+      <w:lvlJc w:val="left"/>
+      <w:pPr>
+        <w:ind w:left="1080" w:hanging="360"/>
+      </w:pPr>
+      <w:rPr>
+        <w:rFonts w:ascii="Courier New" w:hAnsi="Courier New" w:cs="Courier New" w:hint="default"/>
+      </w:rPr>
+    </w:lvl>
+    <w:lvl w:ilvl="2" w:tplc="04090005" w:tentative="1">
+      <w:start w:val="1"/>
+      <w:numFmt w:val="bullet"/>
+      <w:lvlText w:val=""/>
+      <w:lvlJc w:val="left"/>
+      <w:pPr>
+        <w:ind w:left="1800" w:hanging="360"/>
+      </w:pPr>
+      <w:rPr>
+        <w:rFonts w:ascii="Wingdings" w:hAnsi="Wingdings" w:hint="default"/>
+      </w:rPr>
+    </w:lvl>
+    <w:lvl w:ilvl="3" w:tplc="04090001" w:tentative="1">
+      <w:start w:val="1"/>
+      <w:numFmt w:val="bullet"/>
+      <w:lvlText w:val=""/>
+      <w:lvlJc w:val="left"/>
+      <w:pPr>
+        <w:ind w:left="2520" w:hanging="360"/>
+      </w:pPr>
+      <w:rPr>
+        <w:rFonts w:ascii="Symbol" w:hAnsi="Symbol" w:hint="default"/>
+      </w:rPr>
+    </w:lvl>
+    <w:lvl w:ilvl="4" w:tplc="04090003" w:tentative="1">
+      <w:start w:val="1"/>
+      <w:numFmt w:val="bullet"/>
+      <w:lvlText w:val="o"/>
+      <w:lvlJc w:val="left"/>
+      <w:pPr>
+        <w:ind w:left="3240" w:hanging="360"/>
+      </w:pPr>
+      <w:rPr>
+        <w:rFonts w:ascii="Courier New" w:hAnsi="Courier New" w:cs="Courier New" w:hint="default"/>
+      </w:rPr>
+    </w:lvl>
+    <w:lvl w:ilvl="5" w:tplc="04090005" w:tentative="1">
+      <w:start w:val="1"/>
+      <w:numFmt w:val="bullet"/>
+      <w:lvlText w:val=""/>
+      <w:lvlJc w:val="left"/>
+      <w:pPr>
+        <w:ind w:left="3960" w:hanging="360"/>
+      </w:pPr>
+      <w:rPr>
+        <w:rFonts w:ascii="Wingdings" w:hAnsi="Wingdings" w:hint="default"/>
+      </w:rPr>
+    </w:lvl>
+    <w:lvl w:ilvl="6" w:tplc="04090001" w:tentative="1">
+      <w:start w:val="1"/>
+      <w:numFmt w:val="bullet"/>
+      <w:lvlText w:val=""/>
+      <w:lvlJc w:val="left"/>
+      <w:pPr>
+        <w:ind w:left="4680" w:hanging="360"/>
+      </w:pPr>
+      <w:rPr>
+        <w:rFonts w:ascii="Symbol" w:hAnsi="Symbol" w:hint="default"/>
+      </w:rPr>
+    </w:lvl>
+    <w:lvl w:ilvl="7" w:tplc="04090003" w:tentative="1">
+      <w:start w:val="1"/>
+      <w:numFmt w:val="bullet"/>
+      <w:lvlText w:val="o"/>
+      <w:lvlJc w:val="left"/>
+      <w:pPr>
+        <w:ind w:left="5400" w:hanging="360"/>
+      </w:pPr>
+      <w:rPr>
+        <w:rFonts w:ascii="Courier New" w:hAnsi="Courier New" w:cs="Courier New" w:hint="default"/>
+      </w:rPr>
+    </w:lvl>
+    <w:lvl w:ilvl="8" w:tplc="04090005" w:tentative="1">
+      <w:start w:val="1"/>
+      <w:numFmt w:val="bullet"/>
+      <w:lvlText w:val=""/>
+      <w:lvlJc w:val="left"/>
+      <w:pPr>
+        <w:ind w:left="6120" w:hanging="360"/>
+      </w:pPr>
+      <w:rPr>
+        <w:rFonts w:ascii="Wingdings" w:hAnsi="Wingdings" w:hint="default"/>
+      </w:rPr>
+    </w:lvl>
+  </w:abstractNum>
+  <w:abstractNum w:abstractNumId="2" w15:restartNumberingAfterBreak="0">
     <w:nsid w:val="2C976B8D"/>
     <w:multiLevelType w:val="hybridMultilevel"/>
     <w:tmpl w:val="BB6EDD3C"/>
@@ -1180,7 +2413,7 @@
       </w:pPr>
     </w:lvl>
   </w:abstractNum>
-  <w:abstractNum w:abstractNumId="2" w15:restartNumberingAfterBreak="0">
+  <w:abstractNum w:abstractNumId="3" w15:restartNumberingAfterBreak="0">
     <w:nsid w:val="2F7F5364"/>
     <w:multiLevelType w:val="hybridMultilevel"/>
     <w:tmpl w:val="CA7C90B0"/>
@@ -1295,7 +2528,435 @@
       </w:rPr>
     </w:lvl>
   </w:abstractNum>
-  <w:abstractNum w:abstractNumId="3" w15:restartNumberingAfterBreak="0">
+  <w:abstractNum w:abstractNumId="4" w15:restartNumberingAfterBreak="0">
+    <w:nsid w:val="2FA329AE"/>
+    <w:multiLevelType w:val="hybridMultilevel"/>
+    <w:tmpl w:val="03D42EE0"/>
+    <w:lvl w:ilvl="0" w:tplc="0409000F">
+      <w:start w:val="1"/>
+      <w:numFmt w:val="decimal"/>
+      <w:lvlText w:val="%1."/>
+      <w:lvlJc w:val="left"/>
+      <w:pPr>
+        <w:ind w:left="360" w:hanging="360"/>
+      </w:pPr>
+      <w:rPr>
+        <w:rFonts w:hint="default"/>
+      </w:rPr>
+    </w:lvl>
+    <w:lvl w:ilvl="1" w:tplc="04090019">
+      <w:start w:val="1"/>
+      <w:numFmt w:val="lowerLetter"/>
+      <w:lvlText w:val="%2."/>
+      <w:lvlJc w:val="left"/>
+      <w:pPr>
+        <w:ind w:left="1080" w:hanging="360"/>
+      </w:pPr>
+    </w:lvl>
+    <w:lvl w:ilvl="2" w:tplc="0409001B">
+      <w:start w:val="1"/>
+      <w:numFmt w:val="lowerRoman"/>
+      <w:lvlText w:val="%3."/>
+      <w:lvlJc w:val="right"/>
+      <w:pPr>
+        <w:ind w:left="1800" w:hanging="180"/>
+      </w:pPr>
+    </w:lvl>
+    <w:lvl w:ilvl="3" w:tplc="0409000F">
+      <w:start w:val="1"/>
+      <w:numFmt w:val="decimal"/>
+      <w:lvlText w:val="%4."/>
+      <w:lvlJc w:val="left"/>
+      <w:pPr>
+        <w:ind w:left="2520" w:hanging="360"/>
+      </w:pPr>
+    </w:lvl>
+    <w:lvl w:ilvl="4" w:tplc="04090019" w:tentative="1">
+      <w:start w:val="1"/>
+      <w:numFmt w:val="lowerLetter"/>
+      <w:lvlText w:val="%5."/>
+      <w:lvlJc w:val="left"/>
+      <w:pPr>
+        <w:ind w:left="3240" w:hanging="360"/>
+      </w:pPr>
+    </w:lvl>
+    <w:lvl w:ilvl="5" w:tplc="0409001B" w:tentative="1">
+      <w:start w:val="1"/>
+      <w:numFmt w:val="lowerRoman"/>
+      <w:lvlText w:val="%6."/>
+      <w:lvlJc w:val="right"/>
+      <w:pPr>
+        <w:ind w:left="3960" w:hanging="180"/>
+      </w:pPr>
+    </w:lvl>
+    <w:lvl w:ilvl="6" w:tplc="0409000F" w:tentative="1">
+      <w:start w:val="1"/>
+      <w:numFmt w:val="decimal"/>
+      <w:lvlText w:val="%7."/>
+      <w:lvlJc w:val="left"/>
+      <w:pPr>
+        <w:ind w:left="4680" w:hanging="360"/>
+      </w:pPr>
+    </w:lvl>
+    <w:lvl w:ilvl="7" w:tplc="04090019" w:tentative="1">
+      <w:start w:val="1"/>
+      <w:numFmt w:val="lowerLetter"/>
+      <w:lvlText w:val="%8."/>
+      <w:lvlJc w:val="left"/>
+      <w:pPr>
+        <w:ind w:left="5400" w:hanging="360"/>
+      </w:pPr>
+    </w:lvl>
+    <w:lvl w:ilvl="8" w:tplc="0409001B" w:tentative="1">
+      <w:start w:val="1"/>
+      <w:numFmt w:val="lowerRoman"/>
+      <w:lvlText w:val="%9."/>
+      <w:lvlJc w:val="right"/>
+      <w:pPr>
+        <w:ind w:left="6120" w:hanging="180"/>
+      </w:pPr>
+    </w:lvl>
+  </w:abstractNum>
+  <w:abstractNum w:abstractNumId="5" w15:restartNumberingAfterBreak="0">
+    <w:nsid w:val="2FBB4694"/>
+    <w:multiLevelType w:val="hybridMultilevel"/>
+    <w:tmpl w:val="99302E68"/>
+    <w:lvl w:ilvl="0" w:tplc="BE66C928">
+      <w:start w:val="1"/>
+      <w:numFmt w:val="bullet"/>
+      <w:lvlText w:val=""/>
+      <w:lvlJc w:val="left"/>
+      <w:pPr>
+        <w:ind w:left="1080" w:hanging="360"/>
+      </w:pPr>
+      <w:rPr>
+        <w:rFonts w:ascii="Wingdings" w:eastAsiaTheme="minorEastAsia" w:hAnsi="Wingdings" w:cstheme="minorHAnsi" w:hint="default"/>
+      </w:rPr>
+    </w:lvl>
+    <w:lvl w:ilvl="1" w:tplc="04090003" w:tentative="1">
+      <w:start w:val="1"/>
+      <w:numFmt w:val="bullet"/>
+      <w:lvlText w:val="o"/>
+      <w:lvlJc w:val="left"/>
+      <w:pPr>
+        <w:ind w:left="1800" w:hanging="360"/>
+      </w:pPr>
+      <w:rPr>
+        <w:rFonts w:ascii="Courier New" w:hAnsi="Courier New" w:cs="Courier New" w:hint="default"/>
+      </w:rPr>
+    </w:lvl>
+    <w:lvl w:ilvl="2" w:tplc="04090005" w:tentative="1">
+      <w:start w:val="1"/>
+      <w:numFmt w:val="bullet"/>
+      <w:lvlText w:val=""/>
+      <w:lvlJc w:val="left"/>
+      <w:pPr>
+        <w:ind w:left="2520" w:hanging="360"/>
+      </w:pPr>
+      <w:rPr>
+        <w:rFonts w:ascii="Wingdings" w:hAnsi="Wingdings" w:hint="default"/>
+      </w:rPr>
+    </w:lvl>
+    <w:lvl w:ilvl="3" w:tplc="04090001" w:tentative="1">
+      <w:start w:val="1"/>
+      <w:numFmt w:val="bullet"/>
+      <w:lvlText w:val=""/>
+      <w:lvlJc w:val="left"/>
+      <w:pPr>
+        <w:ind w:left="3240" w:hanging="360"/>
+      </w:pPr>
+      <w:rPr>
+        <w:rFonts w:ascii="Symbol" w:hAnsi="Symbol" w:hint="default"/>
+      </w:rPr>
+    </w:lvl>
+    <w:lvl w:ilvl="4" w:tplc="04090003" w:tentative="1">
+      <w:start w:val="1"/>
+      <w:numFmt w:val="bullet"/>
+      <w:lvlText w:val="o"/>
+      <w:lvlJc w:val="left"/>
+      <w:pPr>
+        <w:ind w:left="3960" w:hanging="360"/>
+      </w:pPr>
+      <w:rPr>
+        <w:rFonts w:ascii="Courier New" w:hAnsi="Courier New" w:cs="Courier New" w:hint="default"/>
+      </w:rPr>
+    </w:lvl>
+    <w:lvl w:ilvl="5" w:tplc="04090005" w:tentative="1">
+      <w:start w:val="1"/>
+      <w:numFmt w:val="bullet"/>
+      <w:lvlText w:val=""/>
+      <w:lvlJc w:val="left"/>
+      <w:pPr>
+        <w:ind w:left="4680" w:hanging="360"/>
+      </w:pPr>
+      <w:rPr>
+        <w:rFonts w:ascii="Wingdings" w:hAnsi="Wingdings" w:hint="default"/>
+      </w:rPr>
+    </w:lvl>
+    <w:lvl w:ilvl="6" w:tplc="04090001" w:tentative="1">
+      <w:start w:val="1"/>
+      <w:numFmt w:val="bullet"/>
+      <w:lvlText w:val=""/>
+      <w:lvlJc w:val="left"/>
+      <w:pPr>
+        <w:ind w:left="5400" w:hanging="360"/>
+      </w:pPr>
+      <w:rPr>
+        <w:rFonts w:ascii="Symbol" w:hAnsi="Symbol" w:hint="default"/>
+      </w:rPr>
+    </w:lvl>
+    <w:lvl w:ilvl="7" w:tplc="04090003" w:tentative="1">
+      <w:start w:val="1"/>
+      <w:numFmt w:val="bullet"/>
+      <w:lvlText w:val="o"/>
+      <w:lvlJc w:val="left"/>
+      <w:pPr>
+        <w:ind w:left="6120" w:hanging="360"/>
+      </w:pPr>
+      <w:rPr>
+        <w:rFonts w:ascii="Courier New" w:hAnsi="Courier New" w:cs="Courier New" w:hint="default"/>
+      </w:rPr>
+    </w:lvl>
+    <w:lvl w:ilvl="8" w:tplc="04090005" w:tentative="1">
+      <w:start w:val="1"/>
+      <w:numFmt w:val="bullet"/>
+      <w:lvlText w:val=""/>
+      <w:lvlJc w:val="left"/>
+      <w:pPr>
+        <w:ind w:left="6840" w:hanging="360"/>
+      </w:pPr>
+      <w:rPr>
+        <w:rFonts w:ascii="Wingdings" w:hAnsi="Wingdings" w:hint="default"/>
+      </w:rPr>
+    </w:lvl>
+  </w:abstractNum>
+  <w:abstractNum w:abstractNumId="6" w15:restartNumberingAfterBreak="0">
+    <w:nsid w:val="36243431"/>
+    <w:multiLevelType w:val="hybridMultilevel"/>
+    <w:tmpl w:val="811C9FA2"/>
+    <w:lvl w:ilvl="0" w:tplc="7D6E4EEE">
+      <w:start w:val="1"/>
+      <w:numFmt w:val="bullet"/>
+      <w:lvlText w:val=""/>
+      <w:lvlJc w:val="left"/>
+      <w:pPr>
+        <w:ind w:left="360" w:hanging="360"/>
+      </w:pPr>
+      <w:rPr>
+        <w:rFonts w:ascii="Wingdings" w:eastAsiaTheme="minorEastAsia" w:hAnsi="Wingdings" w:cstheme="minorHAnsi" w:hint="default"/>
+      </w:rPr>
+    </w:lvl>
+    <w:lvl w:ilvl="1" w:tplc="04090003" w:tentative="1">
+      <w:start w:val="1"/>
+      <w:numFmt w:val="bullet"/>
+      <w:lvlText w:val="o"/>
+      <w:lvlJc w:val="left"/>
+      <w:pPr>
+        <w:ind w:left="1080" w:hanging="360"/>
+      </w:pPr>
+      <w:rPr>
+        <w:rFonts w:ascii="Courier New" w:hAnsi="Courier New" w:cs="Courier New" w:hint="default"/>
+      </w:rPr>
+    </w:lvl>
+    <w:lvl w:ilvl="2" w:tplc="04090005" w:tentative="1">
+      <w:start w:val="1"/>
+      <w:numFmt w:val="bullet"/>
+      <w:lvlText w:val=""/>
+      <w:lvlJc w:val="left"/>
+      <w:pPr>
+        <w:ind w:left="1800" w:hanging="360"/>
+      </w:pPr>
+      <w:rPr>
+        <w:rFonts w:ascii="Wingdings" w:hAnsi="Wingdings" w:hint="default"/>
+      </w:rPr>
+    </w:lvl>
+    <w:lvl w:ilvl="3" w:tplc="04090001" w:tentative="1">
+      <w:start w:val="1"/>
+      <w:numFmt w:val="bullet"/>
+      <w:lvlText w:val=""/>
+      <w:lvlJc w:val="left"/>
+      <w:pPr>
+        <w:ind w:left="2520" w:hanging="360"/>
+      </w:pPr>
+      <w:rPr>
+        <w:rFonts w:ascii="Symbol" w:hAnsi="Symbol" w:hint="default"/>
+      </w:rPr>
+    </w:lvl>
+    <w:lvl w:ilvl="4" w:tplc="04090003" w:tentative="1">
+      <w:start w:val="1"/>
+      <w:numFmt w:val="bullet"/>
+      <w:lvlText w:val="o"/>
+      <w:lvlJc w:val="left"/>
+      <w:pPr>
+        <w:ind w:left="3240" w:hanging="360"/>
+      </w:pPr>
+      <w:rPr>
+        <w:rFonts w:ascii="Courier New" w:hAnsi="Courier New" w:cs="Courier New" w:hint="default"/>
+      </w:rPr>
+    </w:lvl>
+    <w:lvl w:ilvl="5" w:tplc="04090005" w:tentative="1">
+      <w:start w:val="1"/>
+      <w:numFmt w:val="bullet"/>
+      <w:lvlText w:val=""/>
+      <w:lvlJc w:val="left"/>
+      <w:pPr>
+        <w:ind w:left="3960" w:hanging="360"/>
+      </w:pPr>
+      <w:rPr>
+        <w:rFonts w:ascii="Wingdings" w:hAnsi="Wingdings" w:hint="default"/>
+      </w:rPr>
+    </w:lvl>
+    <w:lvl w:ilvl="6" w:tplc="04090001" w:tentative="1">
+      <w:start w:val="1"/>
+      <w:numFmt w:val="bullet"/>
+      <w:lvlText w:val=""/>
+      <w:lvlJc w:val="left"/>
+      <w:pPr>
+        <w:ind w:left="4680" w:hanging="360"/>
+      </w:pPr>
+      <w:rPr>
+        <w:rFonts w:ascii="Symbol" w:hAnsi="Symbol" w:hint="default"/>
+      </w:rPr>
+    </w:lvl>
+    <w:lvl w:ilvl="7" w:tplc="04090003" w:tentative="1">
+      <w:start w:val="1"/>
+      <w:numFmt w:val="bullet"/>
+      <w:lvlText w:val="o"/>
+      <w:lvlJc w:val="left"/>
+      <w:pPr>
+        <w:ind w:left="5400" w:hanging="360"/>
+      </w:pPr>
+      <w:rPr>
+        <w:rFonts w:ascii="Courier New" w:hAnsi="Courier New" w:cs="Courier New" w:hint="default"/>
+      </w:rPr>
+    </w:lvl>
+    <w:lvl w:ilvl="8" w:tplc="04090005" w:tentative="1">
+      <w:start w:val="1"/>
+      <w:numFmt w:val="bullet"/>
+      <w:lvlText w:val=""/>
+      <w:lvlJc w:val="left"/>
+      <w:pPr>
+        <w:ind w:left="6120" w:hanging="360"/>
+      </w:pPr>
+      <w:rPr>
+        <w:rFonts w:ascii="Wingdings" w:hAnsi="Wingdings" w:hint="default"/>
+      </w:rPr>
+    </w:lvl>
+  </w:abstractNum>
+  <w:abstractNum w:abstractNumId="7" w15:restartNumberingAfterBreak="0">
+    <w:nsid w:val="39FB0ABD"/>
+    <w:multiLevelType w:val="multilevel"/>
+    <w:tmpl w:val="5CB4F4FC"/>
+    <w:lvl w:ilvl="0">
+      <w:start w:val="1"/>
+      <w:numFmt w:val="decimal"/>
+      <w:lvlText w:val="%1"/>
+      <w:lvlJc w:val="left"/>
+      <w:pPr>
+        <w:ind w:left="360" w:hanging="360"/>
+      </w:pPr>
+      <w:rPr>
+        <w:rFonts w:hint="default"/>
+      </w:rPr>
+    </w:lvl>
+    <w:lvl w:ilvl="1">
+      <w:start w:val="1"/>
+      <w:numFmt w:val="decimal"/>
+      <w:lvlText w:val="%1.%2"/>
+      <w:lvlJc w:val="left"/>
+      <w:pPr>
+        <w:ind w:left="1080" w:hanging="360"/>
+      </w:pPr>
+      <w:rPr>
+        <w:rFonts w:hint="default"/>
+      </w:rPr>
+    </w:lvl>
+    <w:lvl w:ilvl="2">
+      <w:start w:val="1"/>
+      <w:numFmt w:val="decimal"/>
+      <w:lvlText w:val="%1.%2.%3"/>
+      <w:lvlJc w:val="left"/>
+      <w:pPr>
+        <w:ind w:left="2160" w:hanging="720"/>
+      </w:pPr>
+      <w:rPr>
+        <w:rFonts w:hint="default"/>
+      </w:rPr>
+    </w:lvl>
+    <w:lvl w:ilvl="3">
+      <w:start w:val="1"/>
+      <w:numFmt w:val="decimal"/>
+      <w:lvlText w:val="%1.%2.%3.%4"/>
+      <w:lvlJc w:val="left"/>
+      <w:pPr>
+        <w:ind w:left="2880" w:hanging="720"/>
+      </w:pPr>
+      <w:rPr>
+        <w:rFonts w:hint="default"/>
+      </w:rPr>
+    </w:lvl>
+    <w:lvl w:ilvl="4">
+      <w:start w:val="1"/>
+      <w:numFmt w:val="decimal"/>
+      <w:lvlText w:val="%1.%2.%3.%4.%5"/>
+      <w:lvlJc w:val="left"/>
+      <w:pPr>
+        <w:ind w:left="3960" w:hanging="1080"/>
+      </w:pPr>
+      <w:rPr>
+        <w:rFonts w:hint="default"/>
+      </w:rPr>
+    </w:lvl>
+    <w:lvl w:ilvl="5">
+      <w:start w:val="1"/>
+      <w:numFmt w:val="decimal"/>
+      <w:lvlText w:val="%1.%2.%3.%4.%5.%6"/>
+      <w:lvlJc w:val="left"/>
+      <w:pPr>
+        <w:ind w:left="4680" w:hanging="1080"/>
+      </w:pPr>
+      <w:rPr>
+        <w:rFonts w:hint="default"/>
+      </w:rPr>
+    </w:lvl>
+    <w:lvl w:ilvl="6">
+      <w:start w:val="1"/>
+      <w:numFmt w:val="decimal"/>
+      <w:lvlText w:val="%1.%2.%3.%4.%5.%6.%7"/>
+      <w:lvlJc w:val="left"/>
+      <w:pPr>
+        <w:ind w:left="5760" w:hanging="1440"/>
+      </w:pPr>
+      <w:rPr>
+        <w:rFonts w:hint="default"/>
+      </w:rPr>
+    </w:lvl>
+    <w:lvl w:ilvl="7">
+      <w:start w:val="1"/>
+      <w:numFmt w:val="decimal"/>
+      <w:lvlText w:val="%1.%2.%3.%4.%5.%6.%7.%8"/>
+      <w:lvlJc w:val="left"/>
+      <w:pPr>
+        <w:ind w:left="6480" w:hanging="1440"/>
+      </w:pPr>
+      <w:rPr>
+        <w:rFonts w:hint="default"/>
+      </w:rPr>
+    </w:lvl>
+    <w:lvl w:ilvl="8">
+      <w:start w:val="1"/>
+      <w:numFmt w:val="decimal"/>
+      <w:lvlText w:val="%1.%2.%3.%4.%5.%6.%7.%8.%9"/>
+      <w:lvlJc w:val="left"/>
+      <w:pPr>
+        <w:ind w:left="7200" w:hanging="1440"/>
+      </w:pPr>
+      <w:rPr>
+        <w:rFonts w:hint="default"/>
+      </w:rPr>
+    </w:lvl>
+  </w:abstractNum>
+  <w:abstractNum w:abstractNumId="8" w15:restartNumberingAfterBreak="0">
     <w:nsid w:val="500644AD"/>
     <w:multiLevelType w:val="hybridMultilevel"/>
     <w:tmpl w:val="E8BAEE5E"/>
@@ -1386,7 +3047,120 @@
       </w:pPr>
     </w:lvl>
   </w:abstractNum>
-  <w:abstractNum w:abstractNumId="4" w15:restartNumberingAfterBreak="0">
+  <w:abstractNum w:abstractNumId="9" w15:restartNumberingAfterBreak="0">
+    <w:nsid w:val="6D37330B"/>
+    <w:multiLevelType w:val="hybridMultilevel"/>
+    <w:tmpl w:val="1BC6E8FC"/>
+    <w:lvl w:ilvl="0" w:tplc="FFCCE926">
+      <w:start w:val="1"/>
+      <w:numFmt w:val="bullet"/>
+      <w:lvlText w:val="-"/>
+      <w:lvlJc w:val="left"/>
+      <w:pPr>
+        <w:ind w:left="1440" w:hanging="360"/>
+      </w:pPr>
+      <w:rPr>
+        <w:rFonts w:ascii="Calibri" w:eastAsiaTheme="minorEastAsia" w:hAnsi="Calibri" w:cs="Calibri" w:hint="default"/>
+      </w:rPr>
+    </w:lvl>
+    <w:lvl w:ilvl="1" w:tplc="04090003">
+      <w:start w:val="1"/>
+      <w:numFmt w:val="bullet"/>
+      <w:lvlText w:val="o"/>
+      <w:lvlJc w:val="left"/>
+      <w:pPr>
+        <w:ind w:left="2160" w:hanging="360"/>
+      </w:pPr>
+      <w:rPr>
+        <w:rFonts w:ascii="Courier New" w:hAnsi="Courier New" w:cs="Courier New" w:hint="default"/>
+      </w:rPr>
+    </w:lvl>
+    <w:lvl w:ilvl="2" w:tplc="04090005" w:tentative="1">
+      <w:start w:val="1"/>
+      <w:numFmt w:val="bullet"/>
+      <w:lvlText w:val=""/>
+      <w:lvlJc w:val="left"/>
+      <w:pPr>
+        <w:ind w:left="2880" w:hanging="360"/>
+      </w:pPr>
+      <w:rPr>
+        <w:rFonts w:ascii="Wingdings" w:hAnsi="Wingdings" w:hint="default"/>
+      </w:rPr>
+    </w:lvl>
+    <w:lvl w:ilvl="3" w:tplc="04090001" w:tentative="1">
+      <w:start w:val="1"/>
+      <w:numFmt w:val="bullet"/>
+      <w:lvlText w:val=""/>
+      <w:lvlJc w:val="left"/>
+      <w:pPr>
+        <w:ind w:left="3600" w:hanging="360"/>
+      </w:pPr>
+      <w:rPr>
+        <w:rFonts w:ascii="Symbol" w:hAnsi="Symbol" w:hint="default"/>
+      </w:rPr>
+    </w:lvl>
+    <w:lvl w:ilvl="4" w:tplc="04090003" w:tentative="1">
+      <w:start w:val="1"/>
+      <w:numFmt w:val="bullet"/>
+      <w:lvlText w:val="o"/>
+      <w:lvlJc w:val="left"/>
+      <w:pPr>
+        <w:ind w:left="4320" w:hanging="360"/>
+      </w:pPr>
+      <w:rPr>
+        <w:rFonts w:ascii="Courier New" w:hAnsi="Courier New" w:cs="Courier New" w:hint="default"/>
+      </w:rPr>
+    </w:lvl>
+    <w:lvl w:ilvl="5" w:tplc="04090005" w:tentative="1">
+      <w:start w:val="1"/>
+      <w:numFmt w:val="bullet"/>
+      <w:lvlText w:val=""/>
+      <w:lvlJc w:val="left"/>
+      <w:pPr>
+        <w:ind w:left="5040" w:hanging="360"/>
+      </w:pPr>
+      <w:rPr>
+        <w:rFonts w:ascii="Wingdings" w:hAnsi="Wingdings" w:hint="default"/>
+      </w:rPr>
+    </w:lvl>
+    <w:lvl w:ilvl="6" w:tplc="04090001" w:tentative="1">
+      <w:start w:val="1"/>
+      <w:numFmt w:val="bullet"/>
+      <w:lvlText w:val=""/>
+      <w:lvlJc w:val="left"/>
+      <w:pPr>
+        <w:ind w:left="5760" w:hanging="360"/>
+      </w:pPr>
+      <w:rPr>
+        <w:rFonts w:ascii="Symbol" w:hAnsi="Symbol" w:hint="default"/>
+      </w:rPr>
+    </w:lvl>
+    <w:lvl w:ilvl="7" w:tplc="04090003" w:tentative="1">
+      <w:start w:val="1"/>
+      <w:numFmt w:val="bullet"/>
+      <w:lvlText w:val="o"/>
+      <w:lvlJc w:val="left"/>
+      <w:pPr>
+        <w:ind w:left="6480" w:hanging="360"/>
+      </w:pPr>
+      <w:rPr>
+        <w:rFonts w:ascii="Courier New" w:hAnsi="Courier New" w:cs="Courier New" w:hint="default"/>
+      </w:rPr>
+    </w:lvl>
+    <w:lvl w:ilvl="8" w:tplc="04090005" w:tentative="1">
+      <w:start w:val="1"/>
+      <w:numFmt w:val="bullet"/>
+      <w:lvlText w:val=""/>
+      <w:lvlJc w:val="left"/>
+      <w:pPr>
+        <w:ind w:left="7200" w:hanging="360"/>
+      </w:pPr>
+      <w:rPr>
+        <w:rFonts w:ascii="Wingdings" w:hAnsi="Wingdings" w:hint="default"/>
+      </w:rPr>
+    </w:lvl>
+  </w:abstractNum>
+  <w:abstractNum w:abstractNumId="10" w15:restartNumberingAfterBreak="0">
     <w:nsid w:val="746C22F3"/>
     <w:multiLevelType w:val="hybridMultilevel"/>
     <w:tmpl w:val="BDEEEBC8"/>
@@ -1473,22 +3247,156 @@
       <w:pPr>
         <w:ind w:left="6120" w:hanging="180"/>
       </w:pPr>
+    </w:lvl>
+  </w:abstractNum>
+  <w:abstractNum w:abstractNumId="11" w15:restartNumberingAfterBreak="0">
+    <w:nsid w:val="7916237B"/>
+    <w:multiLevelType w:val="hybridMultilevel"/>
+    <w:tmpl w:val="2FF0615E"/>
+    <w:lvl w:ilvl="0" w:tplc="8C10B7DE">
+      <w:start w:val="1"/>
+      <w:numFmt w:val="bullet"/>
+      <w:lvlText w:val="-"/>
+      <w:lvlJc w:val="left"/>
+      <w:pPr>
+        <w:ind w:left="2520" w:hanging="360"/>
+      </w:pPr>
+      <w:rPr>
+        <w:rFonts w:ascii="Calibri" w:eastAsiaTheme="minorEastAsia" w:hAnsi="Calibri" w:cs="Calibri" w:hint="default"/>
+      </w:rPr>
+    </w:lvl>
+    <w:lvl w:ilvl="1" w:tplc="04090003" w:tentative="1">
+      <w:start w:val="1"/>
+      <w:numFmt w:val="bullet"/>
+      <w:lvlText w:val="o"/>
+      <w:lvlJc w:val="left"/>
+      <w:pPr>
+        <w:ind w:left="3240" w:hanging="360"/>
+      </w:pPr>
+      <w:rPr>
+        <w:rFonts w:ascii="Courier New" w:hAnsi="Courier New" w:cs="Courier New" w:hint="default"/>
+      </w:rPr>
+    </w:lvl>
+    <w:lvl w:ilvl="2" w:tplc="04090005" w:tentative="1">
+      <w:start w:val="1"/>
+      <w:numFmt w:val="bullet"/>
+      <w:lvlText w:val=""/>
+      <w:lvlJc w:val="left"/>
+      <w:pPr>
+        <w:ind w:left="3960" w:hanging="360"/>
+      </w:pPr>
+      <w:rPr>
+        <w:rFonts w:ascii="Wingdings" w:hAnsi="Wingdings" w:hint="default"/>
+      </w:rPr>
+    </w:lvl>
+    <w:lvl w:ilvl="3" w:tplc="04090001" w:tentative="1">
+      <w:start w:val="1"/>
+      <w:numFmt w:val="bullet"/>
+      <w:lvlText w:val=""/>
+      <w:lvlJc w:val="left"/>
+      <w:pPr>
+        <w:ind w:left="4680" w:hanging="360"/>
+      </w:pPr>
+      <w:rPr>
+        <w:rFonts w:ascii="Symbol" w:hAnsi="Symbol" w:hint="default"/>
+      </w:rPr>
+    </w:lvl>
+    <w:lvl w:ilvl="4" w:tplc="04090003" w:tentative="1">
+      <w:start w:val="1"/>
+      <w:numFmt w:val="bullet"/>
+      <w:lvlText w:val="o"/>
+      <w:lvlJc w:val="left"/>
+      <w:pPr>
+        <w:ind w:left="5400" w:hanging="360"/>
+      </w:pPr>
+      <w:rPr>
+        <w:rFonts w:ascii="Courier New" w:hAnsi="Courier New" w:cs="Courier New" w:hint="default"/>
+      </w:rPr>
+    </w:lvl>
+    <w:lvl w:ilvl="5" w:tplc="04090005" w:tentative="1">
+      <w:start w:val="1"/>
+      <w:numFmt w:val="bullet"/>
+      <w:lvlText w:val=""/>
+      <w:lvlJc w:val="left"/>
+      <w:pPr>
+        <w:ind w:left="6120" w:hanging="360"/>
+      </w:pPr>
+      <w:rPr>
+        <w:rFonts w:ascii="Wingdings" w:hAnsi="Wingdings" w:hint="default"/>
+      </w:rPr>
+    </w:lvl>
+    <w:lvl w:ilvl="6" w:tplc="04090001" w:tentative="1">
+      <w:start w:val="1"/>
+      <w:numFmt w:val="bullet"/>
+      <w:lvlText w:val=""/>
+      <w:lvlJc w:val="left"/>
+      <w:pPr>
+        <w:ind w:left="6840" w:hanging="360"/>
+      </w:pPr>
+      <w:rPr>
+        <w:rFonts w:ascii="Symbol" w:hAnsi="Symbol" w:hint="default"/>
+      </w:rPr>
+    </w:lvl>
+    <w:lvl w:ilvl="7" w:tplc="04090003" w:tentative="1">
+      <w:start w:val="1"/>
+      <w:numFmt w:val="bullet"/>
+      <w:lvlText w:val="o"/>
+      <w:lvlJc w:val="left"/>
+      <w:pPr>
+        <w:ind w:left="7560" w:hanging="360"/>
+      </w:pPr>
+      <w:rPr>
+        <w:rFonts w:ascii="Courier New" w:hAnsi="Courier New" w:cs="Courier New" w:hint="default"/>
+      </w:rPr>
+    </w:lvl>
+    <w:lvl w:ilvl="8" w:tplc="04090005" w:tentative="1">
+      <w:start w:val="1"/>
+      <w:numFmt w:val="bullet"/>
+      <w:lvlText w:val=""/>
+      <w:lvlJc w:val="left"/>
+      <w:pPr>
+        <w:ind w:left="8280" w:hanging="360"/>
+      </w:pPr>
+      <w:rPr>
+        <w:rFonts w:ascii="Wingdings" w:hAnsi="Wingdings" w:hint="default"/>
+      </w:rPr>
     </w:lvl>
   </w:abstractNum>
   <w:num w:numId="1">
     <w:abstractNumId w:val="0"/>
   </w:num>
   <w:num w:numId="2">
+    <w:abstractNumId w:val="3"/>
+  </w:num>
+  <w:num w:numId="3">
     <w:abstractNumId w:val="2"/>
   </w:num>
-  <w:num w:numId="3">
+  <w:num w:numId="4">
+    <w:abstractNumId w:val="8"/>
+  </w:num>
+  <w:num w:numId="5">
+    <w:abstractNumId w:val="10"/>
+  </w:num>
+  <w:num w:numId="6">
+    <w:abstractNumId w:val="4"/>
+  </w:num>
+  <w:num w:numId="7">
+    <w:abstractNumId w:val="7"/>
+  </w:num>
+  <w:num w:numId="8">
+    <w:abstractNumId w:val="11"/>
+  </w:num>
+  <w:num w:numId="9">
+    <w:abstractNumId w:val="5"/>
+  </w:num>
+  <w:num w:numId="10">
+    <w:abstractNumId w:val="9"/>
+  </w:num>
+  <w:num w:numId="11">
     <w:abstractNumId w:val="1"/>
   </w:num>
-  <w:num w:numId="4">
-    <w:abstractNumId w:val="3"/>
-  </w:num>
-  <w:num w:numId="5">
-    <w:abstractNumId w:val="4"/>
+  <w:num w:numId="12">
+    <w:abstractNumId w:val="6"/>
   </w:num>
 </w:numbering>
 </file>
@@ -1928,6 +3836,123 @@
       <w:contextualSpacing/>
     </w:pPr>
   </w:style>
+  <w:style w:type="character" w:styleId="CommentReference">
+    <w:name w:val="annotation reference"/>
+    <w:basedOn w:val="DefaultParagraphFont"/>
+    <w:uiPriority w:val="99"/>
+    <w:semiHidden/>
+    <w:unhideWhenUsed/>
+    <w:rsid w:val="0028171F"/>
+    <w:rPr>
+      <w:sz w:val="16"/>
+      <w:szCs w:val="16"/>
+    </w:rPr>
+  </w:style>
+  <w:style w:type="paragraph" w:styleId="CommentText">
+    <w:name w:val="annotation text"/>
+    <w:basedOn w:val="Normal"/>
+    <w:link w:val="CommentTextChar"/>
+    <w:uiPriority w:val="99"/>
+    <w:semiHidden/>
+    <w:unhideWhenUsed/>
+    <w:rsid w:val="0028171F"/>
+    <w:pPr>
+      <w:spacing w:line="240" w:lineRule="auto"/>
+    </w:pPr>
+    <w:rPr>
+      <w:sz w:val="20"/>
+      <w:szCs w:val="20"/>
+    </w:rPr>
+  </w:style>
+  <w:style w:type="character" w:customStyle="1" w:styleId="CommentTextChar">
+    <w:name w:val="Comment Text Char"/>
+    <w:basedOn w:val="DefaultParagraphFont"/>
+    <w:link w:val="CommentText"/>
+    <w:uiPriority w:val="99"/>
+    <w:semiHidden/>
+    <w:rsid w:val="0028171F"/>
+    <w:rPr>
+      <w:sz w:val="20"/>
+      <w:szCs w:val="20"/>
+    </w:rPr>
+  </w:style>
+  <w:style w:type="paragraph" w:styleId="CommentSubject">
+    <w:name w:val="annotation subject"/>
+    <w:basedOn w:val="CommentText"/>
+    <w:next w:val="CommentText"/>
+    <w:link w:val="CommentSubjectChar"/>
+    <w:uiPriority w:val="99"/>
+    <w:semiHidden/>
+    <w:unhideWhenUsed/>
+    <w:rsid w:val="0028171F"/>
+    <w:rPr>
+      <w:b/>
+      <w:bCs/>
+    </w:rPr>
+  </w:style>
+  <w:style w:type="character" w:customStyle="1" w:styleId="CommentSubjectChar">
+    <w:name w:val="Comment Subject Char"/>
+    <w:basedOn w:val="CommentTextChar"/>
+    <w:link w:val="CommentSubject"/>
+    <w:uiPriority w:val="99"/>
+    <w:semiHidden/>
+    <w:rsid w:val="0028171F"/>
+    <w:rPr>
+      <w:b/>
+      <w:bCs/>
+      <w:sz w:val="20"/>
+      <w:szCs w:val="20"/>
+    </w:rPr>
+  </w:style>
+  <w:style w:type="paragraph" w:styleId="BalloonText">
+    <w:name w:val="Balloon Text"/>
+    <w:basedOn w:val="Normal"/>
+    <w:link w:val="BalloonTextChar"/>
+    <w:uiPriority w:val="99"/>
+    <w:semiHidden/>
+    <w:unhideWhenUsed/>
+    <w:rsid w:val="0028171F"/>
+    <w:pPr>
+      <w:spacing w:after="0" w:line="240" w:lineRule="auto"/>
+    </w:pPr>
+    <w:rPr>
+      <w:rFonts w:ascii="Segoe UI" w:hAnsi="Segoe UI" w:cs="Segoe UI"/>
+      <w:sz w:val="18"/>
+      <w:szCs w:val="18"/>
+    </w:rPr>
+  </w:style>
+  <w:style w:type="character" w:customStyle="1" w:styleId="BalloonTextChar">
+    <w:name w:val="Balloon Text Char"/>
+    <w:basedOn w:val="DefaultParagraphFont"/>
+    <w:link w:val="BalloonText"/>
+    <w:uiPriority w:val="99"/>
+    <w:semiHidden/>
+    <w:rsid w:val="0028171F"/>
+    <w:rPr>
+      <w:rFonts w:ascii="Segoe UI" w:hAnsi="Segoe UI" w:cs="Segoe UI"/>
+      <w:sz w:val="18"/>
+      <w:szCs w:val="18"/>
+    </w:rPr>
+  </w:style>
+  <w:style w:type="table" w:styleId="TableGrid">
+    <w:name w:val="Table Grid"/>
+    <w:basedOn w:val="TableNormal"/>
+    <w:uiPriority w:val="39"/>
+    <w:rsid w:val="0028171F"/>
+    <w:pPr>
+      <w:spacing w:after="0" w:line="240" w:lineRule="auto"/>
+    </w:pPr>
+    <w:tblPr>
+      <w:tblBorders>
+        <w:top w:val="single" w:sz="4" w:space="0" w:color="auto"/>
+        <w:left w:val="single" w:sz="4" w:space="0" w:color="auto"/>
+        <w:bottom w:val="single" w:sz="4" w:space="0" w:color="auto"/>
+        <w:right w:val="single" w:sz="4" w:space="0" w:color="auto"/>
+        <w:insideH w:val="single" w:sz="4" w:space="0" w:color="auto"/>
+        <w:insideV w:val="single" w:sz="4" w:space="0" w:color="auto"/>
+      </w:tblBorders>
+    </w:tblPr>
+  </w:style>
 </w:styles>
 </file>
 

</xml_diff>

<commit_message>
Added in a brief report of the data and the data itself in the repo!
</commit_message>
<xml_diff>
--- a/CS4222PiLoc/Programming Assignment 3 Report.docx
+++ b/CS4222PiLoc/Programming Assignment 3 Report.docx
@@ -1,6 +1,6 @@
 
 <file path=word/document.xml><?xml version="1.0" encoding="utf-8"?>
-<w:document xmlns:wpc="http://schemas.microsoft.com/office/word/2010/wordprocessingCanvas" xmlns:cx="http://schemas.microsoft.com/office/drawing/2014/chartex" xmlns:cx1="http://schemas.microsoft.com/office/drawing/2015/9/8/chartex" xmlns:cx2="http://schemas.microsoft.com/office/drawing/2015/10/21/chartex" xmlns:cx3="http://schemas.microsoft.com/office/drawing/2016/5/9/chartex" xmlns:cx4="http://schemas.microsoft.com/office/drawing/2016/5/10/chartex" xmlns:cx5="http://schemas.microsoft.com/office/drawing/2016/5/11/chartex" xmlns:mc="http://schemas.openxmlformats.org/markup-compatibility/2006" xmlns:o="urn:schemas-microsoft-com:office:office" xmlns:r="http://schemas.openxmlformats.org/officeDocument/2006/relationships" xmlns:m="http://schemas.openxmlformats.org/officeDocument/2006/math" xmlns:v="urn:schemas-microsoft-com:vml" xmlns:wp14="http://schemas.microsoft.com/office/word/2010/wordprocessingDrawing" xmlns:wp="http://schemas.openxmlformats.org/drawingml/2006/wordprocessingDrawing" xmlns:w10="urn:schemas-microsoft-com:office:word" xmlns:w="http://schemas.openxmlformats.org/wordprocessingml/2006/main" xmlns:w14="http://schemas.microsoft.com/office/word/2010/wordml" xmlns:w15="http://schemas.microsoft.com/office/word/2012/wordml" xmlns:w16se="http://schemas.microsoft.com/office/word/2015/wordml/symex" xmlns:wpg="http://schemas.microsoft.com/office/word/2010/wordprocessingGroup" xmlns:wpi="http://schemas.microsoft.com/office/word/2010/wordprocessingInk" xmlns:wne="http://schemas.microsoft.com/office/word/2006/wordml" xmlns:wps="http://schemas.microsoft.com/office/word/2010/wordprocessingShape" mc:Ignorable="w14 w15 w16se wp14">
+<w:document xmlns:wpc="http://schemas.microsoft.com/office/word/2010/wordprocessingCanvas" xmlns:mo="http://schemas.microsoft.com/office/mac/office/2008/main" xmlns:mc="http://schemas.openxmlformats.org/markup-compatibility/2006" xmlns:mv="urn:schemas-microsoft-com:mac:vml" xmlns:o="urn:schemas-microsoft-com:office:office" xmlns:r="http://schemas.openxmlformats.org/officeDocument/2006/relationships" xmlns:m="http://schemas.openxmlformats.org/officeDocument/2006/math" xmlns:v="urn:schemas-microsoft-com:vml" xmlns:wp14="http://schemas.microsoft.com/office/word/2010/wordprocessingDrawing" xmlns:wp="http://schemas.openxmlformats.org/drawingml/2006/wordprocessingDrawing" xmlns:w10="urn:schemas-microsoft-com:office:word" xmlns:w="http://schemas.openxmlformats.org/wordprocessingml/2006/main" xmlns:w14="http://schemas.microsoft.com/office/word/2010/wordml" xmlns:w15="http://schemas.microsoft.com/office/word/2012/wordml" xmlns:wpg="http://schemas.microsoft.com/office/word/2010/wordprocessingGroup" xmlns:wpi="http://schemas.microsoft.com/office/word/2010/wordprocessingInk" xmlns:wne="http://schemas.microsoft.com/office/word/2006/wordml" xmlns:wps="http://schemas.microsoft.com/office/word/2010/wordprocessingShape" mc:Ignorable="w14 w15 wp14">
   <w:body>
     <w:p>
       <w:pPr>
@@ -24,116 +24,150 @@
         </w:rPr>
         <w:t xml:space="preserve"> (Group 6)</w:t>
       </w:r>
+    </w:p>
+    <w:p>
+      <w:pPr>
+        <w:spacing w:line="276" w:lineRule="auto"/>
+        <w:rPr>
+          <w:b/>
+        </w:rPr>
+      </w:pPr>
+      <w:r>
+        <w:rPr>
+          <w:b/>
+        </w:rPr>
+        <w:t>Group Members:</w:t>
+      </w:r>
+    </w:p>
+    <w:p>
+      <w:pPr>
+        <w:spacing w:after="0" w:line="276" w:lineRule="auto"/>
+      </w:pPr>
+      <w:r>
+        <w:t>Goh Cher Lin (A0112882H)</w:t>
+      </w:r>
+    </w:p>
+    <w:p>
+      <w:pPr>
+        <w:spacing w:after="0" w:line="276" w:lineRule="auto"/>
+      </w:pPr>
+      <w:r>
+        <w:t>Nicholas Low Jun Han (A0110574N)</w:t>
+      </w:r>
+    </w:p>
+    <w:p>
+      <w:pPr>
+        <w:spacing w:after="0" w:line="276" w:lineRule="auto"/>
+      </w:pPr>
+      <w:r>
+        <w:t xml:space="preserve">Nelson Goh Wei </w:t>
+      </w:r>
+      <w:proofErr w:type="spellStart"/>
+      <w:r>
+        <w:t>Qiang</w:t>
+      </w:r>
+      <w:proofErr w:type="spellEnd"/>
+      <w:r>
+        <w:t xml:space="preserve"> (A0111014J)</w:t>
+      </w:r>
+    </w:p>
+    <w:p>
+      <w:pPr>
+        <w:autoSpaceDE w:val="0"/>
+        <w:autoSpaceDN w:val="0"/>
+        <w:adjustRightInd w:val="0"/>
+        <w:spacing w:after="0" w:line="240" w:lineRule="auto"/>
+        <w:rPr>
+          <w:rFonts w:cstheme="minorHAnsi"/>
+          <w:b/>
+        </w:rPr>
+      </w:pPr>
+    </w:p>
+    <w:p>
+      <w:pPr>
+        <w:autoSpaceDE w:val="0"/>
+        <w:autoSpaceDN w:val="0"/>
+        <w:adjustRightInd w:val="0"/>
+        <w:spacing w:after="0" w:line="240" w:lineRule="auto"/>
+        <w:rPr>
+          <w:rFonts w:cstheme="minorHAnsi"/>
+          <w:b/>
+        </w:rPr>
+      </w:pPr>
+      <w:r>
+        <w:rPr>
+          <w:rFonts w:cstheme="minorHAnsi"/>
+          <w:b/>
+        </w:rPr>
+        <w:t>TASK 1:</w:t>
+      </w:r>
+    </w:p>
+    <w:p>
+      <w:pPr>
+        <w:autoSpaceDE w:val="0"/>
+        <w:autoSpaceDN w:val="0"/>
+        <w:adjustRightInd w:val="0"/>
+        <w:spacing w:after="0" w:line="240" w:lineRule="auto"/>
+        <w:rPr>
+          <w:rFonts w:cstheme="minorHAnsi"/>
+          <w:b/>
+        </w:rPr>
+      </w:pPr>
+    </w:p>
+    <w:p>
+      <w:pPr>
+        <w:autoSpaceDE w:val="0"/>
+        <w:autoSpaceDN w:val="0"/>
+        <w:adjustRightInd w:val="0"/>
+        <w:spacing w:after="0" w:line="240" w:lineRule="auto"/>
+        <w:rPr>
+          <w:rFonts w:cstheme="minorHAnsi"/>
+        </w:rPr>
+      </w:pPr>
+      <w:r>
+        <w:rPr>
+          <w:rFonts w:cstheme="minorHAnsi"/>
+        </w:rPr>
+        <w:t>Based on the data that we have collected, the data seems to show generally that the RSSI values in the afternoon are higher than that in the morning and evening.</w:t>
+      </w:r>
+    </w:p>
+    <w:p>
+      <w:pPr>
+        <w:autoSpaceDE w:val="0"/>
+        <w:autoSpaceDN w:val="0"/>
+        <w:adjustRightInd w:val="0"/>
+        <w:spacing w:after="0" w:line="240" w:lineRule="auto"/>
+        <w:rPr>
+          <w:rFonts w:cstheme="minorHAnsi"/>
+        </w:rPr>
+      </w:pPr>
+    </w:p>
+    <w:p>
+      <w:pPr>
+        <w:autoSpaceDE w:val="0"/>
+        <w:autoSpaceDN w:val="0"/>
+        <w:adjustRightInd w:val="0"/>
+        <w:spacing w:after="0" w:line="240" w:lineRule="auto"/>
+        <w:rPr>
+          <w:rFonts w:cstheme="minorHAnsi"/>
+        </w:rPr>
+      </w:pPr>
+      <w:r>
+        <w:rPr>
+          <w:rFonts w:cstheme="minorHAnsi"/>
+        </w:rPr>
+        <w:t>In the morning, location B had higher average readings than the other 3 locations, while location D had the highest average readings for the afternoon, and location B had the highest average readings for the evening.</w:t>
+      </w:r>
+    </w:p>
+    <w:p>
+      <w:pPr>
+        <w:rPr>
+          <w:rFonts w:cstheme="minorHAnsi"/>
+          <w:b/>
+        </w:rPr>
+      </w:pPr>
       <w:bookmarkStart w:id="0" w:name="_GoBack"/>
       <w:bookmarkEnd w:id="0"/>
-    </w:p>
-    <w:p>
-      <w:pPr>
-        <w:spacing w:line="276" w:lineRule="auto"/>
-        <w:rPr>
-          <w:b/>
-        </w:rPr>
-      </w:pPr>
-      <w:r>
-        <w:rPr>
-          <w:b/>
-        </w:rPr>
-        <w:t>Group Members:</w:t>
-      </w:r>
-    </w:p>
-    <w:p>
-      <w:pPr>
-        <w:spacing w:after="0" w:line="276" w:lineRule="auto"/>
-      </w:pPr>
-      <w:r>
-        <w:t>Goh Cher Lin (A0112882H)</w:t>
-      </w:r>
-    </w:p>
-    <w:p>
-      <w:pPr>
-        <w:spacing w:after="0" w:line="276" w:lineRule="auto"/>
-      </w:pPr>
-      <w:r>
-        <w:t>Nicholas Low Jun Han (A0110574N)</w:t>
-      </w:r>
-    </w:p>
-    <w:p>
-      <w:pPr>
-        <w:spacing w:after="0" w:line="276" w:lineRule="auto"/>
-      </w:pPr>
-      <w:r>
-        <w:t>Nelson Goh Wei Qiang (A0111014J)</w:t>
-      </w:r>
-    </w:p>
-    <w:p>
-      <w:pPr>
-        <w:autoSpaceDE w:val="0"/>
-        <w:autoSpaceDN w:val="0"/>
-        <w:adjustRightInd w:val="0"/>
-        <w:spacing w:after="0" w:line="240" w:lineRule="auto"/>
-        <w:rPr>
-          <w:rFonts w:cstheme="minorHAnsi"/>
-          <w:b/>
-        </w:rPr>
-      </w:pPr>
-    </w:p>
-    <w:p>
-      <w:pPr>
-        <w:autoSpaceDE w:val="0"/>
-        <w:autoSpaceDN w:val="0"/>
-        <w:adjustRightInd w:val="0"/>
-        <w:spacing w:after="0" w:line="240" w:lineRule="auto"/>
-        <w:rPr>
-          <w:rFonts w:cstheme="minorHAnsi"/>
-          <w:b/>
-        </w:rPr>
-      </w:pPr>
-      <w:r>
-        <w:rPr>
-          <w:rFonts w:cstheme="minorHAnsi"/>
-          <w:b/>
-        </w:rPr>
-        <w:t>TASK 1:</w:t>
-      </w:r>
-    </w:p>
-    <w:p>
-      <w:pPr>
-        <w:autoSpaceDE w:val="0"/>
-        <w:autoSpaceDN w:val="0"/>
-        <w:adjustRightInd w:val="0"/>
-        <w:spacing w:after="0" w:line="240" w:lineRule="auto"/>
-        <w:rPr>
-          <w:rFonts w:cstheme="minorHAnsi"/>
-          <w:b/>
-        </w:rPr>
-      </w:pPr>
-    </w:p>
-    <w:p>
-      <w:pPr>
-        <w:autoSpaceDE w:val="0"/>
-        <w:autoSpaceDN w:val="0"/>
-        <w:adjustRightInd w:val="0"/>
-        <w:spacing w:after="0" w:line="240" w:lineRule="auto"/>
-        <w:rPr>
-          <w:rFonts w:cstheme="minorHAnsi"/>
-          <w:b/>
-        </w:rPr>
-      </w:pPr>
-      <w:r>
-        <w:rPr>
-          <w:rFonts w:cstheme="minorHAnsi"/>
-          <w:b/>
-        </w:rPr>
-        <w:t>&lt;Insert answer here&gt;</w:t>
-      </w:r>
-    </w:p>
-    <w:p>
-      <w:pPr>
-        <w:rPr>
-          <w:rFonts w:cstheme="minorHAnsi"/>
-          <w:b/>
-        </w:rPr>
-      </w:pPr>
       <w:r>
         <w:rPr>
           <w:rFonts w:cstheme="minorHAnsi"/>
@@ -187,9 +221,10 @@
         <w:rPr>
           <w:rFonts w:cstheme="minorHAnsi"/>
           <w:noProof/>
+          <w:lang w:val="en-GB" w:eastAsia="en-GB"/>
         </w:rPr>
         <w:drawing>
-          <wp:inline distT="0" distB="0" distL="0" distR="0">
+          <wp:inline distT="0" distB="0" distL="0" distR="0" wp14:anchorId="7938307B" wp14:editId="7BA8E1F4">
             <wp:extent cx="2102880" cy="3546763"/>
             <wp:effectExtent l="0" t="0" r="0" b="0"/>
             <wp:docPr id="3" name="Picture 3"/>
@@ -252,6 +287,7 @@
           <w:rFonts w:cstheme="minorHAnsi"/>
         </w:rPr>
       </w:pPr>
+      <w:proofErr w:type="spellStart"/>
       <w:r>
         <w:rPr>
           <w:rFonts w:cstheme="minorHAnsi"/>
@@ -264,8 +300,17 @@
           <w:rFonts w:cstheme="minorHAnsi"/>
           <w:b/>
         </w:rPr>
-        <w:t>at/</w:t>
-      </w:r>
+        <w:t>at</w:t>
+      </w:r>
+      <w:proofErr w:type="spellEnd"/>
+      <w:r>
+        <w:rPr>
+          <w:rFonts w:cstheme="minorHAnsi"/>
+          <w:b/>
+        </w:rPr>
+        <w:t>/</w:t>
+      </w:r>
+      <w:proofErr w:type="spellStart"/>
       <w:r>
         <w:rPr>
           <w:rFonts w:cstheme="minorHAnsi"/>
@@ -280,6 +325,7 @@
         </w:rPr>
         <w:t>ng</w:t>
       </w:r>
+      <w:proofErr w:type="spellEnd"/>
       <w:r>
         <w:rPr>
           <w:rFonts w:cstheme="minorHAnsi"/>
@@ -1228,9 +1274,10 @@
           <w:rFonts w:cstheme="minorHAnsi"/>
           <w:b/>
           <w:noProof/>
+          <w:lang w:val="en-GB" w:eastAsia="en-GB"/>
         </w:rPr>
         <w:drawing>
-          <wp:inline distT="0" distB="0" distL="0" distR="0">
+          <wp:inline distT="0" distB="0" distL="0" distR="0" wp14:anchorId="18F156D6" wp14:editId="7D9D19B1">
             <wp:extent cx="1777559" cy="3013364"/>
             <wp:effectExtent l="0" t="0" r="0" b="0"/>
             <wp:docPr id="1" name="Picture 1"/>
@@ -1285,13 +1332,23 @@
           <w:sz w:val="18"/>
         </w:rPr>
       </w:pPr>
+      <w:proofErr w:type="spellStart"/>
       <w:r>
         <w:rPr>
           <w:rFonts w:cstheme="minorHAnsi"/>
           <w:i/>
           <w:sz w:val="18"/>
         </w:rPr>
-        <w:t>Vivocity, Level 2</w:t>
+        <w:t>Vivocity</w:t>
+      </w:r>
+      <w:proofErr w:type="spellEnd"/>
+      <w:r>
+        <w:rPr>
+          <w:rFonts w:cstheme="minorHAnsi"/>
+          <w:i/>
+          <w:sz w:val="18"/>
+        </w:rPr>
+        <w:t>, Level 2</w:t>
       </w:r>
     </w:p>
     <w:p>
@@ -1366,7 +1423,23 @@
           <w:rFonts w:cstheme="minorHAnsi"/>
           <w:sz w:val="20"/>
         </w:rPr>
-        <w:t xml:space="preserve">From the radio map that we created for Vivocity Level 2, </w:t>
+        <w:t xml:space="preserve">From the radio map that we created for </w:t>
+      </w:r>
+      <w:proofErr w:type="spellStart"/>
+      <w:r>
+        <w:rPr>
+          <w:rFonts w:cstheme="minorHAnsi"/>
+          <w:sz w:val="20"/>
+        </w:rPr>
+        <w:t>Vivocity</w:t>
+      </w:r>
+      <w:proofErr w:type="spellEnd"/>
+      <w:r>
+        <w:rPr>
+          <w:rFonts w:cstheme="minorHAnsi"/>
+          <w:sz w:val="20"/>
+        </w:rPr>
+        <w:t xml:space="preserve"> Level 2, </w:t>
       </w:r>
       <w:r>
         <w:rPr>
@@ -1814,9 +1887,10 @@
           <w:rFonts w:cstheme="minorHAnsi"/>
           <w:noProof/>
           <w:sz w:val="20"/>
+          <w:lang w:val="en-GB" w:eastAsia="en-GB"/>
         </w:rPr>
         <w:drawing>
-          <wp:inline distT="0" distB="0" distL="0" distR="0">
+          <wp:inline distT="0" distB="0" distL="0" distR="0" wp14:anchorId="0EEFA639" wp14:editId="1AC88332">
             <wp:extent cx="3263034" cy="1878290"/>
             <wp:effectExtent l="0" t="0" r="0" b="8255"/>
             <wp:docPr id="2" name="Picture 2"/>
@@ -2109,8 +2183,8 @@
 </file>
 
 <file path=word/numbering.xml><?xml version="1.0" encoding="utf-8"?>
-<w:numbering xmlns:wpc="http://schemas.microsoft.com/office/word/2010/wordprocessingCanvas" xmlns:cx="http://schemas.microsoft.com/office/drawing/2014/chartex" xmlns:cx1="http://schemas.microsoft.com/office/drawing/2015/9/8/chartex" xmlns:cx2="http://schemas.microsoft.com/office/drawing/2015/10/21/chartex" xmlns:cx3="http://schemas.microsoft.com/office/drawing/2016/5/9/chartex" xmlns:cx4="http://schemas.microsoft.com/office/drawing/2016/5/10/chartex" xmlns:cx5="http://schemas.microsoft.com/office/drawing/2016/5/11/chartex" xmlns:mc="http://schemas.openxmlformats.org/markup-compatibility/2006" xmlns:o="urn:schemas-microsoft-com:office:office" xmlns:r="http://schemas.openxmlformats.org/officeDocument/2006/relationships" xmlns:m="http://schemas.openxmlformats.org/officeDocument/2006/math" xmlns:v="urn:schemas-microsoft-com:vml" xmlns:wp14="http://schemas.microsoft.com/office/word/2010/wordprocessingDrawing" xmlns:wp="http://schemas.openxmlformats.org/drawingml/2006/wordprocessingDrawing" xmlns:w10="urn:schemas-microsoft-com:office:word" xmlns:w="http://schemas.openxmlformats.org/wordprocessingml/2006/main" xmlns:w14="http://schemas.microsoft.com/office/word/2010/wordml" xmlns:w15="http://schemas.microsoft.com/office/word/2012/wordml" xmlns:w16se="http://schemas.microsoft.com/office/word/2015/wordml/symex" xmlns:wpg="http://schemas.microsoft.com/office/word/2010/wordprocessingGroup" xmlns:wpi="http://schemas.microsoft.com/office/word/2010/wordprocessingInk" xmlns:wne="http://schemas.microsoft.com/office/word/2006/wordml" xmlns:wps="http://schemas.microsoft.com/office/word/2010/wordprocessingShape" mc:Ignorable="w14 w15 w16se wp14">
-  <w:abstractNum w:abstractNumId="0" w15:restartNumberingAfterBreak="0">
+<w:numbering xmlns:wpc="http://schemas.microsoft.com/office/word/2010/wordprocessingCanvas" xmlns:mo="http://schemas.microsoft.com/office/mac/office/2008/main" xmlns:mc="http://schemas.openxmlformats.org/markup-compatibility/2006" xmlns:mv="urn:schemas-microsoft-com:mac:vml" xmlns:o="urn:schemas-microsoft-com:office:office" xmlns:r="http://schemas.openxmlformats.org/officeDocument/2006/relationships" xmlns:m="http://schemas.openxmlformats.org/officeDocument/2006/math" xmlns:v="urn:schemas-microsoft-com:vml" xmlns:wp14="http://schemas.microsoft.com/office/word/2010/wordprocessingDrawing" xmlns:wp="http://schemas.openxmlformats.org/drawingml/2006/wordprocessingDrawing" xmlns:w10="urn:schemas-microsoft-com:office:word" xmlns:w="http://schemas.openxmlformats.org/wordprocessingml/2006/main" xmlns:w14="http://schemas.microsoft.com/office/word/2010/wordml" xmlns:w15="http://schemas.microsoft.com/office/word/2012/wordml" xmlns:wpg="http://schemas.microsoft.com/office/word/2010/wordprocessingGroup" xmlns:wpi="http://schemas.microsoft.com/office/word/2010/wordprocessingInk" xmlns:wne="http://schemas.microsoft.com/office/word/2006/wordml" xmlns:wps="http://schemas.microsoft.com/office/word/2010/wordprocessingShape" mc:Ignorable="w14 w15 wp14">
+  <w:abstractNum w:abstractNumId="0">
     <w:nsid w:val="061325FA"/>
     <w:multiLevelType w:val="hybridMultilevel"/>
     <w:tmpl w:val="84AE7712"/>
@@ -2204,7 +2278,7 @@
       </w:pPr>
     </w:lvl>
   </w:abstractNum>
-  <w:abstractNum w:abstractNumId="1" w15:restartNumberingAfterBreak="0">
+  <w:abstractNum w:abstractNumId="1">
     <w:nsid w:val="279408EB"/>
     <w:multiLevelType w:val="hybridMultilevel"/>
     <w:tmpl w:val="2C622EA2"/>
@@ -2317,7 +2391,7 @@
       </w:rPr>
     </w:lvl>
   </w:abstractNum>
-  <w:abstractNum w:abstractNumId="2" w15:restartNumberingAfterBreak="0">
+  <w:abstractNum w:abstractNumId="2">
     <w:nsid w:val="2C976B8D"/>
     <w:multiLevelType w:val="hybridMultilevel"/>
     <w:tmpl w:val="BB6EDD3C"/>
@@ -2413,7 +2487,7 @@
       </w:pPr>
     </w:lvl>
   </w:abstractNum>
-  <w:abstractNum w:abstractNumId="3" w15:restartNumberingAfterBreak="0">
+  <w:abstractNum w:abstractNumId="3">
     <w:nsid w:val="2F7F5364"/>
     <w:multiLevelType w:val="hybridMultilevel"/>
     <w:tmpl w:val="CA7C90B0"/>
@@ -2528,7 +2602,7 @@
       </w:rPr>
     </w:lvl>
   </w:abstractNum>
-  <w:abstractNum w:abstractNumId="4" w15:restartNumberingAfterBreak="0">
+  <w:abstractNum w:abstractNumId="4">
     <w:nsid w:val="2FA329AE"/>
     <w:multiLevelType w:val="hybridMultilevel"/>
     <w:tmpl w:val="03D42EE0"/>
@@ -2617,7 +2691,7 @@
       </w:pPr>
     </w:lvl>
   </w:abstractNum>
-  <w:abstractNum w:abstractNumId="5" w15:restartNumberingAfterBreak="0">
+  <w:abstractNum w:abstractNumId="5">
     <w:nsid w:val="2FBB4694"/>
     <w:multiLevelType w:val="hybridMultilevel"/>
     <w:tmpl w:val="99302E68"/>
@@ -2730,7 +2804,7 @@
       </w:rPr>
     </w:lvl>
   </w:abstractNum>
-  <w:abstractNum w:abstractNumId="6" w15:restartNumberingAfterBreak="0">
+  <w:abstractNum w:abstractNumId="6">
     <w:nsid w:val="36243431"/>
     <w:multiLevelType w:val="hybridMultilevel"/>
     <w:tmpl w:val="811C9FA2"/>
@@ -2843,7 +2917,7 @@
       </w:rPr>
     </w:lvl>
   </w:abstractNum>
-  <w:abstractNum w:abstractNumId="7" w15:restartNumberingAfterBreak="0">
+  <w:abstractNum w:abstractNumId="7">
     <w:nsid w:val="39FB0ABD"/>
     <w:multiLevelType w:val="multilevel"/>
     <w:tmpl w:val="5CB4F4FC"/>
@@ -2956,7 +3030,7 @@
       </w:rPr>
     </w:lvl>
   </w:abstractNum>
-  <w:abstractNum w:abstractNumId="8" w15:restartNumberingAfterBreak="0">
+  <w:abstractNum w:abstractNumId="8">
     <w:nsid w:val="500644AD"/>
     <w:multiLevelType w:val="hybridMultilevel"/>
     <w:tmpl w:val="E8BAEE5E"/>
@@ -3047,7 +3121,7 @@
       </w:pPr>
     </w:lvl>
   </w:abstractNum>
-  <w:abstractNum w:abstractNumId="9" w15:restartNumberingAfterBreak="0">
+  <w:abstractNum w:abstractNumId="9">
     <w:nsid w:val="6D37330B"/>
     <w:multiLevelType w:val="hybridMultilevel"/>
     <w:tmpl w:val="1BC6E8FC"/>
@@ -3160,7 +3234,7 @@
       </w:rPr>
     </w:lvl>
   </w:abstractNum>
-  <w:abstractNum w:abstractNumId="10" w15:restartNumberingAfterBreak="0">
+  <w:abstractNum w:abstractNumId="10">
     <w:nsid w:val="746C22F3"/>
     <w:multiLevelType w:val="hybridMultilevel"/>
     <w:tmpl w:val="BDEEEBC8"/>
@@ -3249,7 +3323,7 @@
       </w:pPr>
     </w:lvl>
   </w:abstractNum>
-  <w:abstractNum w:abstractNumId="11" w15:restartNumberingAfterBreak="0">
+  <w:abstractNum w:abstractNumId="11">
     <w:nsid w:val="7916237B"/>
     <w:multiLevelType w:val="hybridMultilevel"/>
     <w:tmpl w:val="2FF0615E"/>
@@ -3402,7 +3476,7 @@
 </file>
 
 <file path=word/styles.xml><?xml version="1.0" encoding="utf-8"?>
-<w:styles xmlns:mc="http://schemas.openxmlformats.org/markup-compatibility/2006" xmlns:r="http://schemas.openxmlformats.org/officeDocument/2006/relationships" xmlns:w="http://schemas.openxmlformats.org/wordprocessingml/2006/main" xmlns:w14="http://schemas.microsoft.com/office/word/2010/wordml" xmlns:w15="http://schemas.microsoft.com/office/word/2012/wordml" xmlns:w16se="http://schemas.microsoft.com/office/word/2015/wordml/symex" mc:Ignorable="w14 w15 w16se">
+<w:styles xmlns:mc="http://schemas.openxmlformats.org/markup-compatibility/2006" xmlns:r="http://schemas.openxmlformats.org/officeDocument/2006/relationships" xmlns:w="http://schemas.openxmlformats.org/wordprocessingml/2006/main" xmlns:w14="http://schemas.microsoft.com/office/word/2010/wordml" xmlns:w15="http://schemas.microsoft.com/office/word/2012/wordml" mc:Ignorable="w14 w15">
   <w:docDefaults>
     <w:rPrDefault>
       <w:rPr>
@@ -3418,7 +3492,7 @@
       </w:pPr>
     </w:pPrDefault>
   </w:docDefaults>
-  <w:latentStyles w:defLockedState="0" w:defUIPriority="99" w:defSemiHidden="0" w:defUnhideWhenUsed="0" w:defQFormat="0" w:count="374">
+  <w:latentStyles w:defLockedState="0" w:defUIPriority="99" w:defSemiHidden="0" w:defUnhideWhenUsed="0" w:defQFormat="0" w:count="380">
     <w:lsdException w:name="Normal" w:uiPriority="0" w:qFormat="1"/>
     <w:lsdException w:name="heading 1" w:uiPriority="9" w:qFormat="1"/>
     <w:lsdException w:name="heading 2" w:semiHidden="1" w:uiPriority="9" w:unhideWhenUsed="1" w:qFormat="1"/>
@@ -3790,9 +3864,6 @@
     <w:lsdException w:name="List Table 5 Dark Accent 6" w:uiPriority="50"/>
     <w:lsdException w:name="List Table 6 Colorful Accent 6" w:uiPriority="51"/>
     <w:lsdException w:name="List Table 7 Colorful Accent 6" w:uiPriority="52"/>
-    <w:lsdException w:name="Mention" w:semiHidden="1" w:unhideWhenUsed="1"/>
-    <w:lsdException w:name="Smart Hyperlink" w:semiHidden="1" w:unhideWhenUsed="1"/>
-    <w:lsdException w:name="Hashtag" w:semiHidden="1" w:unhideWhenUsed="1"/>
   </w:latentStyles>
   <w:style w:type="paragraph" w:default="1" w:styleId="Normal">
     <w:name w:val="Normal"/>
@@ -3943,6 +4014,7 @@
       <w:spacing w:after="0" w:line="240" w:lineRule="auto"/>
     </w:pPr>
     <w:tblPr>
+      <w:tblInd w:w="0" w:type="dxa"/>
       <w:tblBorders>
         <w:top w:val="single" w:sz="4" w:space="0" w:color="auto"/>
         <w:left w:val="single" w:sz="4" w:space="0" w:color="auto"/>
@@ -3951,6 +4023,12 @@
         <w:insideH w:val="single" w:sz="4" w:space="0" w:color="auto"/>
         <w:insideV w:val="single" w:sz="4" w:space="0" w:color="auto"/>
       </w:tblBorders>
+      <w:tblCellMar>
+        <w:top w:w="0" w:type="dxa"/>
+        <w:left w:w="108" w:type="dxa"/>
+        <w:bottom w:w="0" w:type="dxa"/>
+        <w:right w:w="108" w:type="dxa"/>
+      </w:tblCellMar>
     </w:tblPr>
   </w:style>
 </w:styles>

</xml_diff>